<commit_message>
Remove sync, single, and atomic from the precedence table.
Brad pointed out that there was really no reason to have these in the
precedence table.



git-svn-id: http://svn.code.sf.net/p/chapel/code/trunk@19957 3a8e244f-b0f2-452b-bcba-4c88e055c3ca
</commit_message>
<xml_diff>
--- a/doc/quickReference/quickReference.docx
+++ b/doc/quickReference/quickReference.docx
@@ -3723,15 +3723,7 @@
                 <w:sz w:val="18"/>
                 <w:szCs w:val="18"/>
               </w:rPr>
-              <w:t xml:space="preserve"> [ for sync single</w:t>
-            </w:r>
-            <w:r>
-              <w:rPr>
-                <w:rFonts w:ascii="Courier New" w:hAnsi="Courier New" w:cs="Courier New"/>
-                <w:sz w:val="18"/>
-                <w:szCs w:val="18"/>
-              </w:rPr>
-              <w:t xml:space="preserve"> atomic</w:t>
+              <w:t xml:space="preserve"> [ for</w:t>
             </w:r>
           </w:p>
         </w:tc>
@@ -3754,7 +3746,7 @@
                 <w:sz w:val="20"/>
                 <w:szCs w:val="20"/>
               </w:rPr>
-              <w:t>conditional</w:t>
+              <w:t>c</w:t>
             </w:r>
             <w:r>
               <w:rPr>
@@ -3762,7 +3754,7 @@
                 <w:sz w:val="20"/>
                 <w:szCs w:val="20"/>
               </w:rPr>
-              <w:t>, parallel iterator, serial iterator, synchronization type</w:t>
+              <w:t>onditional</w:t>
             </w:r>
             <w:r>
               <w:rPr>
@@ -3770,7 +3762,39 @@
                 <w:sz w:val="20"/>
                 <w:szCs w:val="20"/>
               </w:rPr>
-              <w:t>s, atomic types</w:t>
+              <w:t xml:space="preserve"> expression</w:t>
+            </w:r>
+            <w:r>
+              <w:rPr>
+                <w:rFonts w:ascii="Garamond" w:hAnsi="Garamond" w:cs="Arial"/>
+                <w:sz w:val="20"/>
+                <w:szCs w:val="20"/>
+              </w:rPr>
+              <w:t>, parallel iterator</w:t>
+            </w:r>
+            <w:r>
+              <w:rPr>
+                <w:rFonts w:ascii="Garamond" w:hAnsi="Garamond" w:cs="Arial"/>
+                <w:sz w:val="20"/>
+                <w:szCs w:val="20"/>
+              </w:rPr>
+              <w:t xml:space="preserve"> expression</w:t>
+            </w:r>
+            <w:r>
+              <w:rPr>
+                <w:rFonts w:ascii="Garamond" w:hAnsi="Garamond" w:cs="Arial"/>
+                <w:sz w:val="20"/>
+                <w:szCs w:val="20"/>
+              </w:rPr>
+              <w:t>, serial iterator</w:t>
+            </w:r>
+            <w:r>
+              <w:rPr>
+                <w:rFonts w:ascii="Garamond" w:hAnsi="Garamond" w:cs="Arial"/>
+                <w:sz w:val="20"/>
+                <w:szCs w:val="20"/>
+              </w:rPr>
+              <w:t xml:space="preserve"> expression</w:t>
             </w:r>
           </w:p>
         </w:tc>
@@ -4469,7 +4493,17 @@
           <w:sz w:val="18"/>
           <w:szCs w:val="18"/>
         </w:rPr>
-        <w:t xml:space="preserve">               </w:t>
+        <w:t xml:space="preserve">   </w:t>
+      </w:r>
+      <w:bookmarkStart w:id="0" w:name="_GoBack"/>
+      <w:bookmarkEnd w:id="0"/>
+      <w:r>
+        <w:rPr>
+          <w:rFonts w:ascii="Courier New" w:hAnsi="Courier New" w:cs="Courier New"/>
+          <w:sz w:val="18"/>
+          <w:szCs w:val="18"/>
+        </w:rPr>
+        <w:t xml:space="preserve">            </w:t>
       </w:r>
       <w:r>
         <w:rPr>
@@ -10888,8 +10922,6 @@
           <w:szCs w:val="18"/>
         </w:rPr>
       </w:pPr>
-      <w:bookmarkStart w:id="0" w:name="_GoBack"/>
-      <w:bookmarkEnd w:id="0"/>
       <w:r>
         <w:rPr>
           <w:rFonts w:ascii="Courier New" w:hAnsi="Courier New" w:cs="Courier New"/>
@@ -13935,7 +13967,7 @@
 </file>
 
 <file path=customXml/itemProps1.xml><?xml version="1.0" encoding="utf-8"?>
-<ds:datastoreItem xmlns:ds="http://schemas.openxmlformats.org/officeDocument/2006/customXml" ds:itemID="{4E8D2AB6-2A72-450D-AFF4-9AFA6C54EBE9}">
+<ds:datastoreItem xmlns:ds="http://schemas.openxmlformats.org/officeDocument/2006/customXml" ds:itemID="{830D4DC2-7D4B-4742-A1C8-1B0F5314288D}">
   <ds:schemaRefs>
     <ds:schemaRef ds:uri="http://schemas.openxmlformats.org/officeDocument/2006/bibliography"/>
   </ds:schemaRefs>

</xml_diff>

<commit_message>
Update quickReference document.  Added an extern section and const in/ref types.
[Reviewed by Brad]

Added a section on extern procedures and variables and added const in and
const ref to the list of argument intents.  Reformatted slightly to avoid
breaking sections across columns and to keep it to two pages.


git-svn-id: http://svn.code.sf.net/p/chapel/code/trunk@22044 3a8e244f-b0f2-452b-bcba-4c88e055c3ca
</commit_message>
<xml_diff>
--- a/doc/quickReference/quickReference.docx
+++ b/doc/quickReference/quickReference.docx
@@ -3727,7 +3727,17 @@
           <w:sz w:val="18"/>
           <w:szCs w:val="18"/>
         </w:rPr>
-        <w:t xml:space="preserve">     </w:t>
+        <w:t xml:space="preserve">   </w:t>
+      </w:r>
+      <w:bookmarkStart w:id="0" w:name="_GoBack"/>
+      <w:bookmarkEnd w:id="0"/>
+      <w:r>
+        <w:rPr>
+          <w:rFonts w:ascii="Courier New" w:hAnsi="Courier New" w:cs="Courier New"/>
+          <w:sz w:val="18"/>
+          <w:szCs w:val="18"/>
+        </w:rPr>
+        <w:t xml:space="preserve">  </w:t>
       </w:r>
       <w:r>
         <w:rPr>
@@ -5108,57 +5118,6 @@
           <w:sz w:val="18"/>
           <w:szCs w:val="18"/>
         </w:rPr>
-        <w:t>var</w:t>
-      </w:r>
-      <w:r>
-        <w:rPr>
-          <w:rFonts w:ascii="Courier New" w:hAnsi="Courier New" w:cs="Courier New"/>
-          <w:sz w:val="18"/>
-          <w:szCs w:val="18"/>
-        </w:rPr>
-        <w:t xml:space="preserve"> c: </w:t>
-      </w:r>
-      <w:r>
-        <w:rPr>
-          <w:rFonts w:ascii="Courier New" w:hAnsi="Courier New" w:cs="Courier New"/>
-          <w:b/>
-          <w:sz w:val="18"/>
-          <w:szCs w:val="18"/>
-        </w:rPr>
-        <w:t>complex</w:t>
-      </w:r>
-      <w:r>
-        <w:rPr>
-          <w:rFonts w:ascii="Courier New" w:hAnsi="Courier New" w:cs="Courier New"/>
-          <w:sz w:val="18"/>
-          <w:szCs w:val="18"/>
-        </w:rPr>
-        <w:t xml:space="preserve"> = r + i;</w:t>
-      </w:r>
-    </w:p>
-    <w:p>
-      <w:pPr>
-        <w:rPr>
-          <w:rFonts w:ascii="Courier New" w:hAnsi="Courier New" w:cs="Courier New"/>
-          <w:sz w:val="18"/>
-          <w:szCs w:val="18"/>
-        </w:rPr>
-      </w:pPr>
-      <w:r>
-        <w:rPr>
-          <w:rFonts w:ascii="Courier New" w:hAnsi="Courier New" w:cs="Courier New"/>
-          <w:sz w:val="18"/>
-          <w:szCs w:val="18"/>
-        </w:rPr>
-        <w:t xml:space="preserve">  </w:t>
-      </w:r>
-      <w:r>
-        <w:rPr>
-          <w:rFonts w:ascii="Courier New" w:hAnsi="Courier New" w:cs="Courier New"/>
-          <w:b/>
-          <w:sz w:val="18"/>
-          <w:szCs w:val="18"/>
-        </w:rPr>
         <w:t>return</w:t>
       </w:r>
       <w:r>
@@ -5167,7 +5126,23 @@
           <w:sz w:val="18"/>
           <w:szCs w:val="18"/>
         </w:rPr>
-        <w:t xml:space="preserve"> c;</w:t>
+        <w:t xml:space="preserve"> </w:t>
+      </w:r>
+      <w:r>
+        <w:rPr>
+          <w:rFonts w:ascii="Courier New" w:hAnsi="Courier New" w:cs="Courier New"/>
+          <w:sz w:val="18"/>
+          <w:szCs w:val="18"/>
+        </w:rPr>
+        <w:t>r + i</w:t>
+      </w:r>
+      <w:r>
+        <w:rPr>
+          <w:rFonts w:ascii="Courier New" w:hAnsi="Courier New" w:cs="Courier New"/>
+          <w:sz w:val="18"/>
+          <w:szCs w:val="18"/>
+        </w:rPr>
+        <w:t>;</w:t>
       </w:r>
     </w:p>
     <w:p>
@@ -5262,11 +5237,14 @@
       <w:tblPr>
         <w:tblStyle w:val="LightList"/>
         <w:tblW w:w="0" w:type="auto"/>
+        <w:tblBorders>
+          <w:insideH w:val="single" w:sz="8" w:space="0" w:color="000000" w:themeColor="text1"/>
+        </w:tblBorders>
         <w:tblLook w:val="04A0" w:firstRow="1" w:lastRow="0" w:firstColumn="1" w:lastColumn="0" w:noHBand="0" w:noVBand="1"/>
       </w:tblPr>
       <w:tblGrid>
-        <w:gridCol w:w="757"/>
-        <w:gridCol w:w="3779"/>
+        <w:gridCol w:w="1278"/>
+        <w:gridCol w:w="3258"/>
       </w:tblGrid>
       <w:tr>
         <w:trPr>
@@ -5275,7 +5253,7 @@
         <w:tc>
           <w:tcPr>
             <w:cnfStyle w:val="001000000000" w:firstRow="0" w:lastRow="0" w:firstColumn="1" w:lastColumn="0" w:oddVBand="0" w:evenVBand="0" w:oddHBand="0" w:evenHBand="0" w:firstRowFirstColumn="0" w:firstRowLastColumn="0" w:lastRowFirstColumn="0" w:lastRowLastColumn="0"/>
-            <w:tcW w:w="757" w:type="dxa"/>
+            <w:tcW w:w="1278" w:type="dxa"/>
           </w:tcPr>
           <w:p>
             <w:pPr>
@@ -5299,7 +5277,7 @@
         </w:tc>
         <w:tc>
           <w:tcPr>
-            <w:tcW w:w="3779" w:type="dxa"/>
+            <w:tcW w:w="3258" w:type="dxa"/>
           </w:tcPr>
           <w:p>
             <w:pPr>
@@ -5330,7 +5308,12 @@
         <w:tc>
           <w:tcPr>
             <w:cnfStyle w:val="001000000000" w:firstRow="0" w:lastRow="0" w:firstColumn="1" w:lastColumn="0" w:oddVBand="0" w:evenVBand="0" w:oddHBand="0" w:evenHBand="0" w:firstRowFirstColumn="0" w:firstRowLastColumn="0" w:lastRowFirstColumn="0" w:lastRowLastColumn="0"/>
-            <w:tcW w:w="757" w:type="dxa"/>
+            <w:tcW w:w="1278" w:type="dxa"/>
+            <w:tcBorders>
+              <w:top w:val="none" w:sz="0" w:space="0" w:color="auto"/>
+              <w:left w:val="none" w:sz="0" w:space="0" w:color="auto"/>
+              <w:bottom w:val="none" w:sz="0" w:space="0" w:color="auto"/>
+            </w:tcBorders>
           </w:tcPr>
           <w:p>
             <w:pPr>
@@ -5354,7 +5337,12 @@
         </w:tc>
         <w:tc>
           <w:tcPr>
-            <w:tcW w:w="3779" w:type="dxa"/>
+            <w:tcW w:w="3258" w:type="dxa"/>
+            <w:tcBorders>
+              <w:top w:val="none" w:sz="0" w:space="0" w:color="auto"/>
+              <w:bottom w:val="none" w:sz="0" w:space="0" w:color="auto"/>
+              <w:right w:val="none" w:sz="0" w:space="0" w:color="auto"/>
+            </w:tcBorders>
           </w:tcPr>
           <w:p>
             <w:pPr>
@@ -5380,7 +5368,7 @@
         <w:tc>
           <w:tcPr>
             <w:cnfStyle w:val="001000000000" w:firstRow="0" w:lastRow="0" w:firstColumn="1" w:lastColumn="0" w:oddVBand="0" w:evenVBand="0" w:oddHBand="0" w:evenHBand="0" w:firstRowFirstColumn="0" w:firstRowLastColumn="0" w:lastRowFirstColumn="0" w:lastRowLastColumn="0"/>
-            <w:tcW w:w="757" w:type="dxa"/>
+            <w:tcW w:w="1278" w:type="dxa"/>
           </w:tcPr>
           <w:p>
             <w:pPr>
@@ -5404,7 +5392,7 @@
         </w:tc>
         <w:tc>
           <w:tcPr>
-            <w:tcW w:w="3779" w:type="dxa"/>
+            <w:tcW w:w="3258" w:type="dxa"/>
           </w:tcPr>
           <w:p>
             <w:pPr>
@@ -5433,7 +5421,12 @@
         <w:tc>
           <w:tcPr>
             <w:cnfStyle w:val="001000000000" w:firstRow="0" w:lastRow="0" w:firstColumn="1" w:lastColumn="0" w:oddVBand="0" w:evenVBand="0" w:oddHBand="0" w:evenHBand="0" w:firstRowFirstColumn="0" w:firstRowLastColumn="0" w:lastRowFirstColumn="0" w:lastRowLastColumn="0"/>
-            <w:tcW w:w="757" w:type="dxa"/>
+            <w:tcW w:w="1278" w:type="dxa"/>
+            <w:tcBorders>
+              <w:top w:val="none" w:sz="0" w:space="0" w:color="auto"/>
+              <w:left w:val="none" w:sz="0" w:space="0" w:color="auto"/>
+              <w:bottom w:val="none" w:sz="0" w:space="0" w:color="auto"/>
+            </w:tcBorders>
           </w:tcPr>
           <w:p>
             <w:pPr>
@@ -5457,7 +5450,12 @@
         </w:tc>
         <w:tc>
           <w:tcPr>
-            <w:tcW w:w="3779" w:type="dxa"/>
+            <w:tcW w:w="3258" w:type="dxa"/>
+            <w:tcBorders>
+              <w:top w:val="none" w:sz="0" w:space="0" w:color="auto"/>
+              <w:bottom w:val="none" w:sz="0" w:space="0" w:color="auto"/>
+              <w:right w:val="none" w:sz="0" w:space="0" w:color="auto"/>
+            </w:tcBorders>
           </w:tcPr>
           <w:p>
             <w:pPr>
@@ -5483,7 +5481,7 @@
         <w:tc>
           <w:tcPr>
             <w:cnfStyle w:val="001000000000" w:firstRow="0" w:lastRow="0" w:firstColumn="1" w:lastColumn="0" w:oddVBand="0" w:evenVBand="0" w:oddHBand="0" w:evenHBand="0" w:firstRowFirstColumn="0" w:firstRowLastColumn="0" w:lastRowFirstColumn="0" w:lastRowLastColumn="0"/>
-            <w:tcW w:w="757" w:type="dxa"/>
+            <w:tcW w:w="1278" w:type="dxa"/>
           </w:tcPr>
           <w:p>
             <w:pPr>
@@ -5507,7 +5505,7 @@
         </w:tc>
         <w:tc>
           <w:tcPr>
-            <w:tcW w:w="3779" w:type="dxa"/>
+            <w:tcW w:w="3258" w:type="dxa"/>
           </w:tcPr>
           <w:p>
             <w:pPr>
@@ -5536,7 +5534,12 @@
         <w:tc>
           <w:tcPr>
             <w:cnfStyle w:val="001000000000" w:firstRow="0" w:lastRow="0" w:firstColumn="1" w:lastColumn="0" w:oddVBand="0" w:evenVBand="0" w:oddHBand="0" w:evenHBand="0" w:firstRowFirstColumn="0" w:firstRowLastColumn="0" w:lastRowFirstColumn="0" w:lastRowLastColumn="0"/>
-            <w:tcW w:w="757" w:type="dxa"/>
+            <w:tcW w:w="1278" w:type="dxa"/>
+            <w:tcBorders>
+              <w:top w:val="none" w:sz="0" w:space="0" w:color="auto"/>
+              <w:left w:val="none" w:sz="0" w:space="0" w:color="auto"/>
+              <w:bottom w:val="none" w:sz="0" w:space="0" w:color="auto"/>
+            </w:tcBorders>
           </w:tcPr>
           <w:p>
             <w:pPr>
@@ -5560,7 +5563,12 @@
         </w:tc>
         <w:tc>
           <w:tcPr>
-            <w:tcW w:w="3779" w:type="dxa"/>
+            <w:tcW w:w="3258" w:type="dxa"/>
+            <w:tcBorders>
+              <w:top w:val="none" w:sz="0" w:space="0" w:color="auto"/>
+              <w:bottom w:val="none" w:sz="0" w:space="0" w:color="auto"/>
+              <w:right w:val="none" w:sz="0" w:space="0" w:color="auto"/>
+            </w:tcBorders>
           </w:tcPr>
           <w:p>
             <w:pPr>
@@ -5578,6 +5586,119 @@
                 <w:szCs w:val="20"/>
               </w:rPr>
               <w:t>passed by value or reference, but with local modifications disabled</w:t>
+            </w:r>
+          </w:p>
+        </w:tc>
+      </w:tr>
+      <w:tr>
+        <w:tc>
+          <w:tcPr>
+            <w:cnfStyle w:val="001000000000" w:firstRow="0" w:lastRow="0" w:firstColumn="1" w:lastColumn="0" w:oddVBand="0" w:evenVBand="0" w:oddHBand="0" w:evenHBand="0" w:firstRowFirstColumn="0" w:firstRowLastColumn="0" w:lastRowFirstColumn="0" w:lastRowLastColumn="0"/>
+            <w:tcW w:w="1278" w:type="dxa"/>
+          </w:tcPr>
+          <w:p>
+            <w:pPr>
+              <w:rPr>
+                <w:rFonts w:ascii="Courier New" w:hAnsi="Courier New" w:cs="Courier New"/>
+                <w:b w:val="0"/>
+                <w:sz w:val="18"/>
+                <w:szCs w:val="18"/>
+              </w:rPr>
+            </w:pPr>
+            <w:r>
+              <w:rPr>
+                <w:rFonts w:ascii="Courier New" w:hAnsi="Courier New" w:cs="Courier New"/>
+                <w:b w:val="0"/>
+                <w:sz w:val="18"/>
+                <w:szCs w:val="18"/>
+              </w:rPr>
+              <w:t>const in</w:t>
+            </w:r>
+          </w:p>
+        </w:tc>
+        <w:tc>
+          <w:tcPr>
+            <w:tcW w:w="3258" w:type="dxa"/>
+          </w:tcPr>
+          <w:p>
+            <w:pPr>
+              <w:cnfStyle w:val="000000000000" w:firstRow="0" w:lastRow="0" w:firstColumn="0" w:lastColumn="0" w:oddVBand="0" w:evenVBand="0" w:oddHBand="0" w:evenHBand="0" w:firstRowFirstColumn="0" w:firstRowLastColumn="0" w:lastRowFirstColumn="0" w:lastRowLastColumn="0"/>
+              <w:rPr>
+                <w:rFonts w:ascii="Garamond" w:hAnsi="Garamond" w:cs="Arial"/>
+                <w:sz w:val="20"/>
+                <w:szCs w:val="20"/>
+              </w:rPr>
+            </w:pPr>
+            <w:r>
+              <w:rPr>
+                <w:rFonts w:ascii="Garamond" w:hAnsi="Garamond" w:cs="Arial"/>
+                <w:sz w:val="20"/>
+                <w:szCs w:val="20"/>
+              </w:rPr>
+              <w:t>copied in with local modifications disabled</w:t>
+            </w:r>
+          </w:p>
+        </w:tc>
+      </w:tr>
+      <w:tr>
+        <w:trPr>
+          <w:cnfStyle w:val="000000100000" w:firstRow="0" w:lastRow="0" w:firstColumn="0" w:lastColumn="0" w:oddVBand="0" w:evenVBand="0" w:oddHBand="1" w:evenHBand="0" w:firstRowFirstColumn="0" w:firstRowLastColumn="0" w:lastRowFirstColumn="0" w:lastRowLastColumn="0"/>
+        </w:trPr>
+        <w:tc>
+          <w:tcPr>
+            <w:cnfStyle w:val="001000000000" w:firstRow="0" w:lastRow="0" w:firstColumn="1" w:lastColumn="0" w:oddVBand="0" w:evenVBand="0" w:oddHBand="0" w:evenHBand="0" w:firstRowFirstColumn="0" w:firstRowLastColumn="0" w:lastRowFirstColumn="0" w:lastRowLastColumn="0"/>
+            <w:tcW w:w="1278" w:type="dxa"/>
+            <w:tcBorders>
+              <w:top w:val="none" w:sz="0" w:space="0" w:color="auto"/>
+              <w:left w:val="none" w:sz="0" w:space="0" w:color="auto"/>
+              <w:bottom w:val="none" w:sz="0" w:space="0" w:color="auto"/>
+            </w:tcBorders>
+          </w:tcPr>
+          <w:p>
+            <w:pPr>
+              <w:rPr>
+                <w:rFonts w:ascii="Courier New" w:hAnsi="Courier New" w:cs="Courier New"/>
+                <w:b w:val="0"/>
+                <w:sz w:val="18"/>
+                <w:szCs w:val="18"/>
+              </w:rPr>
+            </w:pPr>
+            <w:r>
+              <w:rPr>
+                <w:rFonts w:ascii="Courier New" w:hAnsi="Courier New" w:cs="Courier New"/>
+                <w:b w:val="0"/>
+                <w:sz w:val="18"/>
+                <w:szCs w:val="18"/>
+              </w:rPr>
+              <w:t>const ref</w:t>
+            </w:r>
+          </w:p>
+        </w:tc>
+        <w:tc>
+          <w:tcPr>
+            <w:tcW w:w="3258" w:type="dxa"/>
+            <w:tcBorders>
+              <w:top w:val="none" w:sz="0" w:space="0" w:color="auto"/>
+              <w:bottom w:val="none" w:sz="0" w:space="0" w:color="auto"/>
+              <w:right w:val="none" w:sz="0" w:space="0" w:color="auto"/>
+            </w:tcBorders>
+          </w:tcPr>
+          <w:p>
+            <w:pPr>
+              <w:cnfStyle w:val="000000100000" w:firstRow="0" w:lastRow="0" w:firstColumn="0" w:lastColumn="0" w:oddVBand="0" w:evenVBand="0" w:oddHBand="1" w:evenHBand="0" w:firstRowFirstColumn="0" w:firstRowLastColumn="0" w:lastRowFirstColumn="0" w:lastRowLastColumn="0"/>
+              <w:rPr>
+                <w:rFonts w:ascii="Garamond" w:hAnsi="Garamond" w:cs="Arial"/>
+                <w:sz w:val="20"/>
+                <w:szCs w:val="20"/>
+              </w:rPr>
+            </w:pPr>
+            <w:r>
+              <w:rPr>
+                <w:rFonts w:ascii="Garamond" w:hAnsi="Garamond" w:cs="Arial"/>
+                <w:sz w:val="20"/>
+                <w:szCs w:val="20"/>
+              </w:rPr>
+              <w:t>passed by reference with local modifications disabled</w:t>
             </w:r>
           </w:p>
         </w:tc>
@@ -5588,11 +5709,11 @@
         </w:trPr>
         <w:tc>
           <w:tcPr>
-            <w:tcW w:w="757" w:type="dxa"/>
+            <w:cnfStyle w:val="001000000000" w:firstRow="0" w:lastRow="0" w:firstColumn="1" w:lastColumn="0" w:oddVBand="0" w:evenVBand="0" w:oddHBand="0" w:evenHBand="0" w:firstRowFirstColumn="0" w:firstRowLastColumn="0" w:lastRowFirstColumn="0" w:lastRowLastColumn="0"/>
+            <w:tcW w:w="1278" w:type="dxa"/>
           </w:tcPr>
           <w:p>
             <w:pPr>
-              <w:cnfStyle w:val="001000000000" w:firstRow="0" w:lastRow="0" w:firstColumn="1" w:lastColumn="0" w:oddVBand="0" w:evenVBand="0" w:oddHBand="0" w:evenHBand="0" w:firstRowFirstColumn="0" w:firstRowLastColumn="0" w:lastRowFirstColumn="0" w:lastRowLastColumn="0"/>
               <w:rPr>
                 <w:rFonts w:ascii="Garamond" w:hAnsi="Garamond" w:cs="Arial"/>
                 <w:b w:val="0"/>
@@ -5615,10 +5736,11 @@
         </w:tc>
         <w:tc>
           <w:tcPr>
-            <w:tcW w:w="3779" w:type="dxa"/>
+            <w:tcW w:w="3258" w:type="dxa"/>
           </w:tcPr>
           <w:p>
             <w:pPr>
+              <w:cnfStyle w:val="000000000000" w:firstRow="0" w:lastRow="0" w:firstColumn="0" w:lastColumn="0" w:oddVBand="0" w:evenVBand="0" w:oddHBand="0" w:evenHBand="0" w:firstRowFirstColumn="0" w:firstRowLastColumn="0" w:lastRowFirstColumn="0" w:lastRowLastColumn="0"/>
               <w:rPr>
                 <w:rFonts w:ascii="Garamond" w:hAnsi="Garamond" w:cs="Arial"/>
                 <w:sz w:val="20"/>
@@ -5705,13 +5827,13 @@
       <w:pPr>
         <w:rPr>
           <w:rFonts w:ascii="Garamond" w:hAnsi="Garamond" w:cs="Arial"/>
-          <w:sz w:val="20"/>
-          <w:szCs w:val="20"/>
-        </w:rPr>
-      </w:pPr>
-    </w:p>
-    <w:p>
-      <w:pPr>
+          <w:b/>
+          <w:sz w:val="20"/>
+          <w:szCs w:val="20"/>
+          <w:u w:val="single"/>
+        </w:rPr>
+      </w:pPr>
+      <w:r>
         <w:rPr>
           <w:rFonts w:ascii="Garamond" w:hAnsi="Garamond" w:cs="Arial"/>
           <w:b/>
@@ -5719,7 +5841,8 @@
           <w:szCs w:val="20"/>
           <w:u w:val="single"/>
         </w:rPr>
-      </w:pPr>
+        <w:t>Named Formal</w:t>
+      </w:r>
       <w:r>
         <w:rPr>
           <w:rFonts w:ascii="Garamond" w:hAnsi="Garamond" w:cs="Arial"/>
@@ -5728,7 +5851,7 @@
           <w:szCs w:val="20"/>
           <w:u w:val="single"/>
         </w:rPr>
-        <w:t>Named Formal Arguments</w:t>
+        <w:t xml:space="preserve"> Arguments</w:t>
       </w:r>
     </w:p>
     <w:p>
@@ -5916,24 +6039,6 @@
         </w:rPr>
         <w:t>foo(2);</w:t>
       </w:r>
-    </w:p>
-    <w:p>
-      <w:pPr>
-        <w:rPr>
-          <w:rFonts w:ascii="Courier New" w:hAnsi="Courier New" w:cs="Courier New"/>
-          <w:sz w:val="18"/>
-          <w:szCs w:val="18"/>
-        </w:rPr>
-      </w:pPr>
-    </w:p>
-    <w:p>
-      <w:pPr>
-        <w:rPr>
-          <w:rFonts w:ascii="Courier New" w:hAnsi="Courier New" w:cs="Courier New"/>
-          <w:sz w:val="18"/>
-          <w:szCs w:val="18"/>
-        </w:rPr>
-      </w:pPr>
     </w:p>
     <w:p>
       <w:pPr>
@@ -7882,7 +7987,6 @@
       <w:pPr>
         <w:rPr>
           <w:rFonts w:ascii="Garamond" w:hAnsi="Garamond" w:cs="Courier New"/>
-          <w:i/>
           <w:sz w:val="20"/>
           <w:szCs w:val="20"/>
         </w:rPr>
@@ -9687,8 +9791,6 @@
         </w:rPr>
         <w:t>ipper</w:t>
       </w:r>
-      <w:bookmarkStart w:id="0" w:name="_GoBack"/>
-      <w:bookmarkEnd w:id="0"/>
       <w:r>
         <w:rPr>
           <w:rFonts w:ascii="Garamond" w:hAnsi="Garamond" w:cs="Arial"/>
@@ -9773,6 +9875,143 @@
           <w:rFonts w:ascii="Garamond" w:hAnsi="Garamond" w:cs="Arial"/>
           <w:b/>
         </w:rPr>
+        <w:t>Extern Declarations</w:t>
+      </w:r>
+    </w:p>
+    <w:p>
+      <w:pPr>
+        <w:rPr>
+          <w:rFonts w:ascii="Courier New" w:hAnsi="Courier New" w:cs="Courier New"/>
+          <w:sz w:val="18"/>
+          <w:szCs w:val="18"/>
+        </w:rPr>
+      </w:pPr>
+      <w:r>
+        <w:rPr>
+          <w:rFonts w:ascii="Courier New" w:hAnsi="Courier New" w:cs="Courier New"/>
+          <w:b/>
+          <w:sz w:val="18"/>
+          <w:szCs w:val="18"/>
+        </w:rPr>
+        <w:t>e</w:t>
+      </w:r>
+      <w:r>
+        <w:rPr>
+          <w:rFonts w:ascii="Courier New" w:hAnsi="Courier New" w:cs="Courier New"/>
+          <w:b/>
+          <w:sz w:val="18"/>
+          <w:szCs w:val="18"/>
+        </w:rPr>
+        <w:t>xtern</w:t>
+      </w:r>
+      <w:r>
+        <w:rPr>
+          <w:rFonts w:ascii="Courier New" w:hAnsi="Courier New" w:cs="Courier New"/>
+          <w:sz w:val="18"/>
+          <w:szCs w:val="18"/>
+        </w:rPr>
+        <w:t xml:space="preserve"> C_function</w:t>
+      </w:r>
+      <w:r>
+        <w:rPr>
+          <w:rFonts w:ascii="Courier New" w:hAnsi="Courier New" w:cs="Courier New"/>
+          <w:sz w:val="18"/>
+          <w:szCs w:val="18"/>
+        </w:rPr>
+        <w:t>(</w:t>
+      </w:r>
+      <w:r>
+        <w:rPr>
+          <w:rFonts w:ascii="Courier New" w:hAnsi="Courier New" w:cs="Courier New"/>
+          <w:sz w:val="18"/>
+          <w:szCs w:val="18"/>
+        </w:rPr>
+        <w:t xml:space="preserve">x: </w:t>
+      </w:r>
+      <w:r>
+        <w:rPr>
+          <w:rFonts w:ascii="Courier New" w:hAnsi="Courier New" w:cs="Courier New"/>
+          <w:b/>
+          <w:sz w:val="18"/>
+          <w:szCs w:val="18"/>
+        </w:rPr>
+        <w:t>int</w:t>
+      </w:r>
+      <w:r>
+        <w:rPr>
+          <w:rFonts w:ascii="Courier New" w:hAnsi="Courier New" w:cs="Courier New"/>
+          <w:sz w:val="18"/>
+          <w:szCs w:val="18"/>
+        </w:rPr>
+        <w:t>);</w:t>
+      </w:r>
+    </w:p>
+    <w:p>
+      <w:pPr>
+        <w:spacing w:line="360" w:lineRule="auto"/>
+        <w:rPr>
+          <w:rFonts w:ascii="Courier New" w:hAnsi="Courier New" w:cs="Courier New"/>
+          <w:sz w:val="18"/>
+          <w:szCs w:val="18"/>
+        </w:rPr>
+      </w:pPr>
+      <w:r>
+        <w:rPr>
+          <w:rFonts w:ascii="Courier New" w:hAnsi="Courier New" w:cs="Courier New"/>
+          <w:b/>
+          <w:sz w:val="18"/>
+          <w:szCs w:val="18"/>
+        </w:rPr>
+        <w:t>e</w:t>
+      </w:r>
+      <w:r>
+        <w:rPr>
+          <w:rFonts w:ascii="Courier New" w:hAnsi="Courier New" w:cs="Courier New"/>
+          <w:b/>
+          <w:sz w:val="18"/>
+          <w:szCs w:val="18"/>
+        </w:rPr>
+        <w:t>xtern</w:t>
+      </w:r>
+      <w:r>
+        <w:rPr>
+          <w:rFonts w:ascii="Courier New" w:hAnsi="Courier New" w:cs="Courier New"/>
+          <w:sz w:val="18"/>
+          <w:szCs w:val="18"/>
+        </w:rPr>
+        <w:t xml:space="preserve"> C_variable: </w:t>
+      </w:r>
+      <w:r>
+        <w:rPr>
+          <w:rFonts w:ascii="Courier New" w:hAnsi="Courier New" w:cs="Courier New"/>
+          <w:b/>
+          <w:sz w:val="18"/>
+          <w:szCs w:val="18"/>
+        </w:rPr>
+        <w:t>real</w:t>
+      </w:r>
+      <w:r>
+        <w:rPr>
+          <w:rFonts w:ascii="Courier New" w:hAnsi="Courier New" w:cs="Courier New"/>
+          <w:sz w:val="18"/>
+          <w:szCs w:val="18"/>
+        </w:rPr>
+        <w:t>;</w:t>
+      </w:r>
+    </w:p>
+    <w:p>
+      <w:pPr>
+        <w:spacing w:line="360" w:lineRule="auto"/>
+        <w:rPr>
+          <w:rFonts w:ascii="Garamond" w:hAnsi="Garamond" w:cs="Arial"/>
+          <w:b/>
+        </w:rPr>
+      </w:pPr>
+      <w:r>
+        <w:rPr>
+          <w:rFonts w:ascii="Garamond" w:hAnsi="Garamond" w:cs="Arial"/>
+          <w:b/>
+        </w:rPr>
         <w:t xml:space="preserve">Task </w:t>
       </w:r>
       <w:r>
@@ -9973,6 +10212,7 @@
     </w:p>
     <w:p>
       <w:pPr>
+        <w:spacing w:line="360" w:lineRule="auto"/>
         <w:rPr>
           <w:rFonts w:ascii="Courier New" w:hAnsi="Courier New" w:cs="Courier New"/>
           <w:sz w:val="18"/>
@@ -10016,37 +10256,703 @@
     </w:p>
     <w:p>
       <w:pPr>
+        <w:spacing w:line="360" w:lineRule="auto"/>
         <w:rPr>
           <w:rFonts w:ascii="Garamond" w:hAnsi="Garamond" w:cs="Arial"/>
-          <w:sz w:val="20"/>
-          <w:szCs w:val="20"/>
-        </w:rPr>
-      </w:pPr>
+          <w:b/>
+          <w:szCs w:val="20"/>
+        </w:rPr>
+      </w:pPr>
+      <w:r>
+        <w:rPr>
+          <w:rFonts w:ascii="Garamond" w:hAnsi="Garamond" w:cs="Arial"/>
+          <w:b/>
+          <w:szCs w:val="20"/>
+        </w:rPr>
+        <w:t>Atomic</w:t>
+      </w:r>
+      <w:r>
+        <w:rPr>
+          <w:rFonts w:ascii="Garamond" w:hAnsi="Garamond" w:cs="Arial"/>
+          <w:b/>
+          <w:szCs w:val="20"/>
+        </w:rPr>
+        <w:t xml:space="preserve"> Example</w:t>
+      </w:r>
     </w:p>
     <w:p>
       <w:pPr>
         <w:spacing w:line="360" w:lineRule="auto"/>
         <w:rPr>
+          <w:rFonts w:ascii="Courier New" w:hAnsi="Courier New" w:cs="Courier New"/>
+          <w:sz w:val="18"/>
+          <w:szCs w:val="18"/>
+        </w:rPr>
+      </w:pPr>
+      <w:r>
+        <w:rPr>
+          <w:rFonts w:ascii="Courier New" w:hAnsi="Courier New" w:cs="Courier New"/>
+          <w:b/>
+          <w:sz w:val="18"/>
+          <w:szCs w:val="18"/>
+        </w:rPr>
+        <w:t>var</w:t>
+      </w:r>
+      <w:r>
+        <w:rPr>
+          <w:rFonts w:ascii="Courier New" w:hAnsi="Courier New" w:cs="Courier New"/>
+          <w:sz w:val="18"/>
+          <w:szCs w:val="18"/>
+        </w:rPr>
+        <w:t xml:space="preserve"> count</w:t>
+      </w:r>
+      <w:r>
+        <w:rPr>
+          <w:rFonts w:ascii="Courier New" w:hAnsi="Courier New" w:cs="Courier New"/>
+          <w:sz w:val="18"/>
+          <w:szCs w:val="18"/>
+        </w:rPr>
+        <w:t xml:space="preserve">: </w:t>
+      </w:r>
+      <w:r>
+        <w:rPr>
+          <w:rFonts w:ascii="Courier New" w:hAnsi="Courier New" w:cs="Courier New"/>
+          <w:b/>
+          <w:sz w:val="18"/>
+          <w:szCs w:val="18"/>
+        </w:rPr>
+        <w:t>atomic</w:t>
+      </w:r>
+      <w:r>
+        <w:rPr>
+          <w:rFonts w:ascii="Courier New" w:hAnsi="Courier New" w:cs="Courier New"/>
+          <w:sz w:val="18"/>
+          <w:szCs w:val="18"/>
+        </w:rPr>
+        <w:t xml:space="preserve"> </w:t>
+      </w:r>
+      <w:r>
+        <w:rPr>
+          <w:rFonts w:ascii="Courier New" w:hAnsi="Courier New" w:cs="Courier New"/>
+          <w:b/>
+          <w:sz w:val="18"/>
+          <w:szCs w:val="18"/>
+        </w:rPr>
+        <w:t>int</w:t>
+      </w:r>
+      <w:r>
+        <w:rPr>
+          <w:rFonts w:ascii="Courier New" w:hAnsi="Courier New" w:cs="Courier New"/>
+          <w:sz w:val="18"/>
+          <w:szCs w:val="18"/>
+        </w:rPr>
+        <w:t>;</w:t>
+      </w:r>
+    </w:p>
+    <w:p>
+      <w:pPr>
+        <w:rPr>
+          <w:rFonts w:ascii="Courier New" w:hAnsi="Courier New" w:cs="Courier New"/>
+          <w:sz w:val="18"/>
+          <w:szCs w:val="18"/>
+        </w:rPr>
+      </w:pPr>
+      <w:r>
+        <w:rPr>
+          <w:rFonts w:ascii="Courier New" w:hAnsi="Courier New" w:cs="Courier New"/>
+          <w:b/>
+          <w:sz w:val="18"/>
+          <w:szCs w:val="18"/>
+        </w:rPr>
+        <w:t>if</w:t>
+      </w:r>
+      <w:r>
+        <w:rPr>
+          <w:rFonts w:ascii="Courier New" w:hAnsi="Courier New" w:cs="Courier New"/>
+          <w:sz w:val="18"/>
+          <w:szCs w:val="18"/>
+        </w:rPr>
+        <w:t xml:space="preserve"> count.fetchAdd(</w:t>
+      </w:r>
+      <w:r>
+        <w:rPr>
+          <w:rFonts w:ascii="Courier New" w:hAnsi="Courier New" w:cs="Courier New"/>
+          <w:sz w:val="18"/>
+          <w:szCs w:val="18"/>
+        </w:rPr>
+        <w:t>1</w:t>
+      </w:r>
+      <w:r>
+        <w:rPr>
+          <w:rFonts w:ascii="Courier New" w:hAnsi="Courier New" w:cs="Courier New"/>
+          <w:sz w:val="18"/>
+          <w:szCs w:val="18"/>
+        </w:rPr>
+        <w:t xml:space="preserve">)==n-1 </w:t>
+      </w:r>
+      <w:r>
+        <w:rPr>
+          <w:rFonts w:ascii="Courier New" w:hAnsi="Courier New" w:cs="Courier New"/>
+          <w:b/>
+          <w:sz w:val="18"/>
+          <w:szCs w:val="18"/>
+        </w:rPr>
+        <w:t>then</w:t>
+      </w:r>
+    </w:p>
+    <w:p>
+      <w:pPr>
+        <w:spacing w:line="360" w:lineRule="auto"/>
+        <w:rPr>
+          <w:rFonts w:ascii="Courier New" w:hAnsi="Courier New" w:cs="Courier New"/>
+          <w:sz w:val="18"/>
+          <w:szCs w:val="18"/>
+        </w:rPr>
+      </w:pPr>
+      <w:r>
+        <w:rPr>
+          <w:rFonts w:ascii="Courier New" w:hAnsi="Courier New" w:cs="Courier New"/>
+          <w:b/>
+          <w:sz w:val="18"/>
+          <w:szCs w:val="18"/>
+        </w:rPr>
+        <w:t xml:space="preserve">  </w:t>
+      </w:r>
+      <w:r>
+        <w:rPr>
+          <w:rFonts w:ascii="Courier New" w:hAnsi="Courier New" w:cs="Courier New"/>
+          <w:sz w:val="18"/>
+          <w:szCs w:val="18"/>
+        </w:rPr>
+        <w:t>done =</w:t>
+      </w:r>
+      <w:r>
+        <w:rPr>
+          <w:rFonts w:ascii="Courier New" w:hAnsi="Courier New" w:cs="Courier New"/>
+          <w:b/>
+          <w:sz w:val="18"/>
+          <w:szCs w:val="18"/>
+        </w:rPr>
+        <w:t xml:space="preserve"> true</w:t>
+      </w:r>
+      <w:r>
+        <w:rPr>
+          <w:rFonts w:ascii="Courier New" w:hAnsi="Courier New" w:cs="Courier New"/>
+          <w:sz w:val="18"/>
+          <w:szCs w:val="18"/>
+        </w:rPr>
+        <w:t>;</w:t>
+      </w:r>
+      <w:r>
+        <w:rPr>
+          <w:rFonts w:ascii="Courier New" w:hAnsi="Courier New" w:cs="Courier New"/>
+          <w:sz w:val="18"/>
+          <w:szCs w:val="18"/>
+        </w:rPr>
+        <w:t xml:space="preserve">    </w:t>
+      </w:r>
+      <w:r>
+        <w:rPr>
+          <w:rFonts w:ascii="Garamond" w:hAnsi="Garamond" w:cs="Courier New"/>
+          <w:i/>
+          <w:sz w:val="20"/>
+          <w:szCs w:val="20"/>
+        </w:rPr>
+        <w:t>nth task to arrive</w:t>
+      </w:r>
+    </w:p>
+    <w:p>
+      <w:pPr>
+        <w:spacing w:line="360" w:lineRule="auto"/>
+        <w:rPr>
+          <w:rFonts w:ascii="Garamond" w:hAnsi="Garamond" w:cs="Courier New"/>
+          <w:b/>
+        </w:rPr>
+      </w:pPr>
+      <w:r>
+        <w:rPr>
+          <w:rFonts w:ascii="Garamond" w:hAnsi="Garamond" w:cs="Courier New"/>
+          <w:b/>
+        </w:rPr>
+        <w:t>Synchronization Examples</w:t>
+      </w:r>
+    </w:p>
+    <w:p>
+      <w:pPr>
+        <w:rPr>
+          <w:rFonts w:ascii="Courier New" w:hAnsi="Courier New" w:cs="Courier New"/>
+          <w:sz w:val="18"/>
+          <w:szCs w:val="18"/>
+        </w:rPr>
+      </w:pPr>
+      <w:r>
+        <w:rPr>
+          <w:rFonts w:ascii="Courier New" w:hAnsi="Courier New" w:cs="Courier New"/>
+          <w:b/>
+          <w:sz w:val="18"/>
+          <w:szCs w:val="18"/>
+        </w:rPr>
+        <w:t>var</w:t>
+      </w:r>
+      <w:r>
+        <w:rPr>
+          <w:rFonts w:ascii="Courier New" w:hAnsi="Courier New" w:cs="Courier New"/>
+          <w:sz w:val="18"/>
+          <w:szCs w:val="18"/>
+        </w:rPr>
+        <w:t xml:space="preserve"> data$: </w:t>
+      </w:r>
+      <w:r>
+        <w:rPr>
+          <w:rFonts w:ascii="Courier New" w:hAnsi="Courier New" w:cs="Courier New"/>
+          <w:b/>
+          <w:sz w:val="18"/>
+          <w:szCs w:val="18"/>
+        </w:rPr>
+        <w:t>sync</w:t>
+      </w:r>
+      <w:r>
+        <w:rPr>
+          <w:rFonts w:ascii="Courier New" w:hAnsi="Courier New" w:cs="Courier New"/>
+          <w:sz w:val="18"/>
+          <w:szCs w:val="18"/>
+        </w:rPr>
+        <w:t xml:space="preserve"> </w:t>
+      </w:r>
+      <w:r>
+        <w:rPr>
+          <w:rFonts w:ascii="Courier New" w:hAnsi="Courier New" w:cs="Courier New"/>
+          <w:b/>
+          <w:sz w:val="18"/>
+          <w:szCs w:val="18"/>
+        </w:rPr>
+        <w:t>int</w:t>
+      </w:r>
+      <w:r>
+        <w:rPr>
+          <w:rFonts w:ascii="Courier New" w:hAnsi="Courier New" w:cs="Courier New"/>
+          <w:sz w:val="18"/>
+          <w:szCs w:val="18"/>
+        </w:rPr>
+        <w:t>;</w:t>
+      </w:r>
+    </w:p>
+    <w:p>
+      <w:pPr>
+        <w:rPr>
+          <w:rFonts w:ascii="Courier New" w:hAnsi="Courier New" w:cs="Courier New"/>
+          <w:sz w:val="18"/>
+          <w:szCs w:val="18"/>
+        </w:rPr>
+      </w:pPr>
+      <w:r>
+        <w:rPr>
+          <w:rFonts w:ascii="Courier New" w:hAnsi="Courier New" w:cs="Courier New"/>
+          <w:sz w:val="18"/>
+          <w:szCs w:val="18"/>
+        </w:rPr>
+        <w:t>data$ = pro</w:t>
+      </w:r>
+      <w:r>
+        <w:rPr>
+          <w:rFonts w:ascii="Courier New" w:hAnsi="Courier New" w:cs="Courier New"/>
+          <w:sz w:val="18"/>
+          <w:szCs w:val="18"/>
+        </w:rPr>
+        <w:t>d</w:t>
+      </w:r>
+      <w:r>
+        <w:rPr>
+          <w:rFonts w:ascii="Courier New" w:hAnsi="Courier New" w:cs="Courier New"/>
+          <w:sz w:val="18"/>
+          <w:szCs w:val="18"/>
+        </w:rPr>
+        <w:t>uce1();</w:t>
+      </w:r>
+      <w:r>
+        <w:rPr>
+          <w:rFonts w:ascii="Courier New" w:hAnsi="Courier New" w:cs="Courier New"/>
+          <w:sz w:val="18"/>
+          <w:szCs w:val="18"/>
+        </w:rPr>
+        <w:t xml:space="preserve"> </w:t>
+      </w:r>
+      <w:r>
+        <w:rPr>
+          <w:rFonts w:ascii="Courier New" w:hAnsi="Courier New" w:cs="Courier New"/>
+          <w:sz w:val="18"/>
+          <w:szCs w:val="18"/>
+        </w:rPr>
+        <w:t xml:space="preserve">   consume(data$);</w:t>
+      </w:r>
+    </w:p>
+    <w:p>
+      <w:pPr>
+        <w:spacing w:line="360" w:lineRule="auto"/>
+        <w:rPr>
+          <w:rFonts w:ascii="Courier New" w:hAnsi="Courier New" w:cs="Courier New"/>
+          <w:sz w:val="18"/>
+          <w:szCs w:val="18"/>
+        </w:rPr>
+      </w:pPr>
+      <w:r>
+        <w:rPr>
+          <w:rFonts w:ascii="Courier New" w:hAnsi="Courier New" w:cs="Courier New"/>
+          <w:sz w:val="18"/>
+          <w:szCs w:val="18"/>
+        </w:rPr>
+        <w:t xml:space="preserve">data$ = produce2(); </w:t>
+      </w:r>
+      <w:r>
+        <w:rPr>
+          <w:rFonts w:ascii="Courier New" w:hAnsi="Courier New" w:cs="Courier New"/>
+          <w:sz w:val="18"/>
+          <w:szCs w:val="18"/>
+        </w:rPr>
+        <w:t xml:space="preserve"> </w:t>
+      </w:r>
+      <w:r>
+        <w:rPr>
+          <w:rFonts w:ascii="Courier New" w:hAnsi="Courier New" w:cs="Courier New"/>
+          <w:sz w:val="18"/>
+          <w:szCs w:val="18"/>
+        </w:rPr>
+        <w:t xml:space="preserve">  consume(data$);</w:t>
+      </w:r>
+    </w:p>
+    <w:p>
+      <w:pPr>
+        <w:rPr>
+          <w:rFonts w:ascii="Courier New" w:hAnsi="Courier New" w:cs="Courier New"/>
+          <w:sz w:val="18"/>
+          <w:szCs w:val="18"/>
+        </w:rPr>
+      </w:pPr>
+      <w:r>
+        <w:rPr>
+          <w:rFonts w:ascii="Courier New" w:hAnsi="Courier New" w:cs="Courier New"/>
+          <w:b/>
+          <w:sz w:val="18"/>
+          <w:szCs w:val="18"/>
+        </w:rPr>
+        <w:t>var</w:t>
+      </w:r>
+      <w:r>
+        <w:rPr>
+          <w:rFonts w:ascii="Courier New" w:hAnsi="Courier New" w:cs="Courier New"/>
+          <w:sz w:val="18"/>
+          <w:szCs w:val="18"/>
+        </w:rPr>
+        <w:t xml:space="preserve"> go$: </w:t>
+      </w:r>
+      <w:r>
+        <w:rPr>
+          <w:rFonts w:ascii="Courier New" w:hAnsi="Courier New" w:cs="Courier New"/>
+          <w:b/>
+          <w:sz w:val="18"/>
+          <w:szCs w:val="18"/>
+        </w:rPr>
+        <w:t>single</w:t>
+      </w:r>
+      <w:r>
+        <w:rPr>
+          <w:rFonts w:ascii="Courier New" w:hAnsi="Courier New" w:cs="Courier New"/>
+          <w:sz w:val="18"/>
+          <w:szCs w:val="18"/>
+        </w:rPr>
+        <w:t xml:space="preserve"> </w:t>
+      </w:r>
+      <w:r>
+        <w:rPr>
+          <w:rFonts w:ascii="Courier New" w:hAnsi="Courier New" w:cs="Courier New"/>
+          <w:b/>
+          <w:sz w:val="18"/>
+          <w:szCs w:val="18"/>
+        </w:rPr>
+        <w:t>real</w:t>
+      </w:r>
+      <w:r>
+        <w:rPr>
+          <w:rFonts w:ascii="Courier New" w:hAnsi="Courier New" w:cs="Courier New"/>
+          <w:sz w:val="18"/>
+          <w:szCs w:val="18"/>
+        </w:rPr>
+        <w:t>;</w:t>
+      </w:r>
+    </w:p>
+    <w:p>
+      <w:pPr>
+        <w:spacing w:line="360" w:lineRule="auto"/>
+        <w:rPr>
+          <w:rFonts w:ascii="Courier New" w:hAnsi="Courier New" w:cs="Courier New"/>
+          <w:sz w:val="18"/>
+          <w:szCs w:val="18"/>
+        </w:rPr>
+      </w:pPr>
+      <w:r>
+        <w:rPr>
+          <w:rFonts w:ascii="Courier New" w:hAnsi="Courier New" w:cs="Courier New"/>
+          <w:sz w:val="18"/>
+          <w:szCs w:val="18"/>
+        </w:rPr>
+        <w:t>g</w:t>
+      </w:r>
+      <w:r>
+        <w:rPr>
+          <w:rFonts w:ascii="Courier New" w:hAnsi="Courier New" w:cs="Courier New"/>
+          <w:sz w:val="18"/>
+          <w:szCs w:val="18"/>
+        </w:rPr>
+        <w:t>o$=</w:t>
+      </w:r>
+      <w:r>
+        <w:rPr>
+          <w:rFonts w:ascii="Courier New" w:hAnsi="Courier New" w:cs="Courier New"/>
+          <w:sz w:val="18"/>
+          <w:szCs w:val="18"/>
+        </w:rPr>
+        <w:t>set</w:t>
+      </w:r>
+      <w:r>
+        <w:rPr>
+          <w:rFonts w:ascii="Courier New" w:hAnsi="Courier New" w:cs="Courier New"/>
+          <w:sz w:val="18"/>
+          <w:szCs w:val="18"/>
+        </w:rPr>
+        <w:t xml:space="preserve">(); </w:t>
+      </w:r>
+      <w:r>
+        <w:rPr>
+          <w:rFonts w:ascii="Courier New" w:hAnsi="Courier New" w:cs="Courier New"/>
+          <w:sz w:val="18"/>
+          <w:szCs w:val="18"/>
+        </w:rPr>
+        <w:t xml:space="preserve">   use1</w:t>
+      </w:r>
+      <w:r>
+        <w:rPr>
+          <w:rFonts w:ascii="Courier New" w:hAnsi="Courier New" w:cs="Courier New"/>
+          <w:sz w:val="18"/>
+          <w:szCs w:val="18"/>
+        </w:rPr>
+        <w:t>(go$);</w:t>
+      </w:r>
+      <w:r>
+        <w:rPr>
+          <w:rFonts w:ascii="Courier New" w:hAnsi="Courier New" w:cs="Courier New"/>
+          <w:sz w:val="18"/>
+          <w:szCs w:val="18"/>
+        </w:rPr>
+        <w:t xml:space="preserve">    use</w:t>
+      </w:r>
+      <w:r>
+        <w:rPr>
+          <w:rFonts w:ascii="Courier New" w:hAnsi="Courier New" w:cs="Courier New"/>
+          <w:sz w:val="18"/>
+          <w:szCs w:val="18"/>
+        </w:rPr>
+        <w:t>2(go$);</w:t>
+      </w:r>
+    </w:p>
+    <w:p>
+      <w:pPr>
+        <w:spacing w:line="360" w:lineRule="auto"/>
+        <w:rPr>
           <w:rFonts w:ascii="Garamond" w:hAnsi="Garamond" w:cs="Arial"/>
           <w:b/>
-          <w:szCs w:val="20"/>
         </w:rPr>
       </w:pPr>
       <w:r>
         <w:rPr>
           <w:rFonts w:ascii="Garamond" w:hAnsi="Garamond" w:cs="Arial"/>
           <w:b/>
-          <w:szCs w:val="20"/>
-        </w:rPr>
-        <w:t>Atomic</w:t>
-      </w:r>
-      <w:r>
-        <w:rPr>
-          <w:rFonts w:ascii="Garamond" w:hAnsi="Garamond" w:cs="Arial"/>
-          <w:b/>
-          <w:szCs w:val="20"/>
-        </w:rPr>
-        <w:t xml:space="preserve"> Example</w:t>
+        </w:rPr>
+        <w:t>Locality</w:t>
+      </w:r>
+    </w:p>
+    <w:p>
+      <w:pPr>
+        <w:rPr>
+          <w:rFonts w:ascii="Garamond" w:hAnsi="Garamond" w:cs="Courier New"/>
+          <w:b/>
+          <w:i/>
+          <w:sz w:val="20"/>
+          <w:szCs w:val="20"/>
+        </w:rPr>
+      </w:pPr>
+      <w:r>
+        <w:rPr>
+          <w:rFonts w:ascii="Garamond" w:hAnsi="Garamond" w:cs="Courier New"/>
+          <w:b/>
+          <w:i/>
+          <w:sz w:val="20"/>
+          <w:szCs w:val="20"/>
+        </w:rPr>
+        <w:t>Built-in Constants</w:t>
+      </w:r>
+      <w:r>
+        <w:rPr>
+          <w:rFonts w:ascii="Garamond" w:hAnsi="Garamond" w:cs="Courier New"/>
+          <w:b/>
+          <w:i/>
+          <w:sz w:val="20"/>
+          <w:szCs w:val="20"/>
+        </w:rPr>
+        <w:t>:</w:t>
+      </w:r>
+    </w:p>
+    <w:p>
+      <w:pPr>
+        <w:rPr>
+          <w:rFonts w:ascii="Garamond" w:hAnsi="Garamond" w:cs="Courier New"/>
+          <w:i/>
+          <w:sz w:val="20"/>
+          <w:szCs w:val="20"/>
+        </w:rPr>
+      </w:pPr>
+      <w:r>
+        <w:rPr>
+          <w:rFonts w:ascii="Courier New" w:hAnsi="Courier New" w:cs="Courier New"/>
+          <w:b/>
+          <w:sz w:val="18"/>
+          <w:szCs w:val="18"/>
+        </w:rPr>
+        <w:t>config</w:t>
+      </w:r>
+      <w:r>
+        <w:rPr>
+          <w:rFonts w:ascii="Courier New" w:hAnsi="Courier New" w:cs="Courier New"/>
+          <w:sz w:val="18"/>
+          <w:szCs w:val="18"/>
+        </w:rPr>
+        <w:t xml:space="preserve"> </w:t>
+      </w:r>
+      <w:r>
+        <w:rPr>
+          <w:rFonts w:ascii="Courier New" w:hAnsi="Courier New" w:cs="Courier New"/>
+          <w:b/>
+          <w:sz w:val="18"/>
+          <w:szCs w:val="18"/>
+        </w:rPr>
+        <w:t>const</w:t>
+      </w:r>
+      <w:r>
+        <w:rPr>
+          <w:rFonts w:ascii="Courier New" w:hAnsi="Courier New" w:cs="Courier New"/>
+          <w:sz w:val="18"/>
+          <w:szCs w:val="18"/>
+        </w:rPr>
+        <w:t xml:space="preserve"> numLocales: </w:t>
+      </w:r>
+      <w:r>
+        <w:rPr>
+          <w:rFonts w:ascii="Courier New" w:hAnsi="Courier New" w:cs="Courier New"/>
+          <w:b/>
+          <w:sz w:val="18"/>
+          <w:szCs w:val="18"/>
+        </w:rPr>
+        <w:t>int</w:t>
+      </w:r>
+      <w:r>
+        <w:rPr>
+          <w:rFonts w:ascii="Courier New" w:hAnsi="Courier New" w:cs="Courier New"/>
+          <w:sz w:val="18"/>
+          <w:szCs w:val="18"/>
+        </w:rPr>
+        <w:t>;</w:t>
+      </w:r>
+      <w:r>
+        <w:rPr>
+          <w:rFonts w:ascii="Courier New" w:hAnsi="Courier New" w:cs="Courier New"/>
+          <w:sz w:val="18"/>
+          <w:szCs w:val="18"/>
+        </w:rPr>
+        <w:t xml:space="preserve">    </w:t>
+      </w:r>
+      <w:r>
+        <w:rPr>
+          <w:rFonts w:ascii="Garamond" w:hAnsi="Garamond" w:cs="Courier New"/>
+          <w:i/>
+          <w:sz w:val="20"/>
+          <w:szCs w:val="20"/>
+        </w:rPr>
+        <w:t xml:space="preserve">set via </w:t>
+      </w:r>
+      <w:r>
+        <w:rPr>
+          <w:rFonts w:ascii="Garamond" w:hAnsi="Garamond" w:cs="Courier New"/>
+          <w:i/>
+          <w:sz w:val="20"/>
+          <w:szCs w:val="20"/>
+        </w:rPr>
+        <w:t>-</w:t>
+      </w:r>
+      <w:r>
+        <w:rPr>
+          <w:rFonts w:ascii="Garamond" w:hAnsi="Garamond" w:cs="Courier New"/>
+          <w:i/>
+          <w:sz w:val="20"/>
+          <w:szCs w:val="20"/>
+        </w:rPr>
+        <w:t>nl</w:t>
+      </w:r>
+    </w:p>
+    <w:p>
+      <w:pPr>
+        <w:rPr>
+          <w:rFonts w:ascii="Courier New" w:hAnsi="Courier New" w:cs="Courier New"/>
+          <w:sz w:val="18"/>
+          <w:szCs w:val="18"/>
+        </w:rPr>
+      </w:pPr>
+      <w:r>
+        <w:rPr>
+          <w:rFonts w:ascii="Courier New" w:hAnsi="Courier New" w:cs="Courier New"/>
+          <w:b/>
+          <w:sz w:val="18"/>
+          <w:szCs w:val="18"/>
+        </w:rPr>
+        <w:t>const</w:t>
+      </w:r>
+      <w:r>
+        <w:rPr>
+          <w:rFonts w:ascii="Courier New" w:hAnsi="Courier New" w:cs="Courier New"/>
+          <w:sz w:val="18"/>
+          <w:szCs w:val="18"/>
+        </w:rPr>
+        <w:t xml:space="preserve"> LocaleSpace = </w:t>
+      </w:r>
+      <w:r>
+        <w:rPr>
+          <w:rFonts w:ascii="Courier New" w:hAnsi="Courier New" w:cs="Courier New"/>
+          <w:sz w:val="18"/>
+          <w:szCs w:val="18"/>
+        </w:rPr>
+        <w:t>{</w:t>
+      </w:r>
+      <w:r>
+        <w:rPr>
+          <w:rFonts w:ascii="Courier New" w:hAnsi="Courier New" w:cs="Courier New"/>
+          <w:sz w:val="18"/>
+          <w:szCs w:val="18"/>
+        </w:rPr>
+        <w:t>0..numLocales-1</w:t>
+      </w:r>
+      <w:r>
+        <w:rPr>
+          <w:rFonts w:ascii="Courier New" w:hAnsi="Courier New" w:cs="Courier New"/>
+          <w:sz w:val="18"/>
+          <w:szCs w:val="18"/>
+        </w:rPr>
+        <w:t>}</w:t>
+      </w:r>
+      <w:r>
+        <w:rPr>
+          <w:rFonts w:ascii="Courier New" w:hAnsi="Courier New" w:cs="Courier New"/>
+          <w:sz w:val="18"/>
+          <w:szCs w:val="18"/>
+        </w:rPr>
+        <w:t>;</w:t>
       </w:r>
     </w:p>
     <w:p>
@@ -10065,6 +10971,49 @@
           <w:sz w:val="18"/>
           <w:szCs w:val="18"/>
         </w:rPr>
+        <w:t>const</w:t>
+      </w:r>
+      <w:r>
+        <w:rPr>
+          <w:rFonts w:ascii="Courier New" w:hAnsi="Courier New" w:cs="Courier New"/>
+          <w:sz w:val="18"/>
+          <w:szCs w:val="18"/>
+        </w:rPr>
+        <w:t xml:space="preserve"> Locales: [LocaleSpace] </w:t>
+      </w:r>
+      <w:r>
+        <w:rPr>
+          <w:rFonts w:ascii="Courier New" w:hAnsi="Courier New" w:cs="Courier New"/>
+          <w:b/>
+          <w:sz w:val="18"/>
+          <w:szCs w:val="18"/>
+        </w:rPr>
+        <w:t>locale</w:t>
+      </w:r>
+      <w:r>
+        <w:rPr>
+          <w:rFonts w:ascii="Courier New" w:hAnsi="Courier New" w:cs="Courier New"/>
+          <w:sz w:val="18"/>
+          <w:szCs w:val="18"/>
+        </w:rPr>
+        <w:t>;</w:t>
+      </w:r>
+    </w:p>
+    <w:p>
+      <w:pPr>
+        <w:rPr>
+          <w:rFonts w:ascii="Courier New" w:hAnsi="Courier New" w:cs="Courier New"/>
+          <w:sz w:val="18"/>
+          <w:szCs w:val="18"/>
+        </w:rPr>
+      </w:pPr>
+      <w:r>
+        <w:rPr>
+          <w:rFonts w:ascii="Courier New" w:hAnsi="Courier New" w:cs="Courier New"/>
+          <w:b/>
+          <w:sz w:val="18"/>
+          <w:szCs w:val="18"/>
+        </w:rPr>
         <w:t>var</w:t>
       </w:r>
       <w:r>
@@ -10073,886 +11022,220 @@
           <w:sz w:val="18"/>
           <w:szCs w:val="18"/>
         </w:rPr>
-        <w:t xml:space="preserve"> count</w:t>
-      </w:r>
-      <w:r>
-        <w:rPr>
-          <w:rFonts w:ascii="Courier New" w:hAnsi="Courier New" w:cs="Courier New"/>
-          <w:sz w:val="18"/>
-          <w:szCs w:val="18"/>
-        </w:rPr>
-        <w:t xml:space="preserve">: </w:t>
-      </w:r>
-      <w:r>
-        <w:rPr>
-          <w:rFonts w:ascii="Courier New" w:hAnsi="Courier New" w:cs="Courier New"/>
-          <w:b/>
-          <w:sz w:val="18"/>
-          <w:szCs w:val="18"/>
-        </w:rPr>
-        <w:t>atomic</w:t>
-      </w:r>
-      <w:r>
-        <w:rPr>
-          <w:rFonts w:ascii="Courier New" w:hAnsi="Courier New" w:cs="Courier New"/>
-          <w:sz w:val="18"/>
-          <w:szCs w:val="18"/>
-        </w:rPr>
-        <w:t xml:space="preserve"> </w:t>
-      </w:r>
-      <w:r>
-        <w:rPr>
-          <w:rFonts w:ascii="Courier New" w:hAnsi="Courier New" w:cs="Courier New"/>
-          <w:b/>
-          <w:sz w:val="18"/>
-          <w:szCs w:val="18"/>
-        </w:rPr>
-        <w:t>int</w:t>
-      </w:r>
-      <w:r>
-        <w:rPr>
-          <w:rFonts w:ascii="Courier New" w:hAnsi="Courier New" w:cs="Courier New"/>
-          <w:sz w:val="18"/>
-          <w:szCs w:val="18"/>
-        </w:rPr>
-        <w:t>;</w:t>
-      </w:r>
-    </w:p>
-    <w:p>
-      <w:pPr>
-        <w:rPr>
-          <w:rFonts w:ascii="Courier New" w:hAnsi="Courier New" w:cs="Courier New"/>
-          <w:sz w:val="18"/>
-          <w:szCs w:val="18"/>
-        </w:rPr>
-      </w:pPr>
-      <w:r>
-        <w:rPr>
-          <w:rFonts w:ascii="Courier New" w:hAnsi="Courier New" w:cs="Courier New"/>
-          <w:b/>
-          <w:sz w:val="18"/>
-          <w:szCs w:val="18"/>
-        </w:rPr>
-        <w:t>if</w:t>
-      </w:r>
-      <w:r>
-        <w:rPr>
-          <w:rFonts w:ascii="Courier New" w:hAnsi="Courier New" w:cs="Courier New"/>
-          <w:sz w:val="18"/>
-          <w:szCs w:val="18"/>
-        </w:rPr>
-        <w:t xml:space="preserve"> count.fetchAdd(</w:t>
-      </w:r>
-      <w:r>
-        <w:rPr>
-          <w:rFonts w:ascii="Courier New" w:hAnsi="Courier New" w:cs="Courier New"/>
-          <w:sz w:val="18"/>
-          <w:szCs w:val="18"/>
-        </w:rPr>
-        <w:t>1</w:t>
-      </w:r>
-      <w:r>
-        <w:rPr>
-          <w:rFonts w:ascii="Courier New" w:hAnsi="Courier New" w:cs="Courier New"/>
-          <w:sz w:val="18"/>
-          <w:szCs w:val="18"/>
-        </w:rPr>
-        <w:t xml:space="preserve">)==n-1 </w:t>
-      </w:r>
-      <w:r>
-        <w:rPr>
-          <w:rFonts w:ascii="Courier New" w:hAnsi="Courier New" w:cs="Courier New"/>
-          <w:b/>
-          <w:sz w:val="18"/>
-          <w:szCs w:val="18"/>
-        </w:rPr>
-        <w:t>then</w:t>
-      </w:r>
-    </w:p>
-    <w:p>
-      <w:pPr>
-        <w:rPr>
-          <w:rFonts w:ascii="Courier New" w:hAnsi="Courier New" w:cs="Courier New"/>
-          <w:sz w:val="18"/>
-          <w:szCs w:val="18"/>
-        </w:rPr>
-      </w:pPr>
-      <w:r>
-        <w:rPr>
-          <w:rFonts w:ascii="Courier New" w:hAnsi="Courier New" w:cs="Courier New"/>
-          <w:b/>
-          <w:sz w:val="18"/>
-          <w:szCs w:val="18"/>
-        </w:rPr>
-        <w:t xml:space="preserve">  </w:t>
-      </w:r>
-      <w:r>
-        <w:rPr>
-          <w:rFonts w:ascii="Courier New" w:hAnsi="Courier New" w:cs="Courier New"/>
-          <w:sz w:val="18"/>
-          <w:szCs w:val="18"/>
-        </w:rPr>
-        <w:t>done =</w:t>
-      </w:r>
-      <w:r>
-        <w:rPr>
-          <w:rFonts w:ascii="Courier New" w:hAnsi="Courier New" w:cs="Courier New"/>
-          <w:b/>
-          <w:sz w:val="18"/>
-          <w:szCs w:val="18"/>
-        </w:rPr>
-        <w:t xml:space="preserve"> true</w:t>
-      </w:r>
-      <w:r>
-        <w:rPr>
-          <w:rFonts w:ascii="Courier New" w:hAnsi="Courier New" w:cs="Courier New"/>
-          <w:sz w:val="18"/>
-          <w:szCs w:val="18"/>
-        </w:rPr>
-        <w:t>;</w:t>
-      </w:r>
-      <w:r>
-        <w:rPr>
-          <w:rFonts w:ascii="Courier New" w:hAnsi="Courier New" w:cs="Courier New"/>
-          <w:sz w:val="18"/>
-          <w:szCs w:val="18"/>
-        </w:rPr>
-        <w:t xml:space="preserve">    </w:t>
-      </w:r>
-      <w:r>
-        <w:rPr>
-          <w:rFonts w:ascii="Garamond" w:hAnsi="Garamond" w:cs="Courier New"/>
-          <w:i/>
-          <w:sz w:val="20"/>
-          <w:szCs w:val="20"/>
-        </w:rPr>
-        <w:t>nth task to arrive</w:t>
-      </w:r>
-    </w:p>
-    <w:p>
-      <w:pPr>
-        <w:rPr>
-          <w:rFonts w:ascii="Courier New" w:hAnsi="Courier New" w:cs="Courier New"/>
-          <w:sz w:val="18"/>
-          <w:szCs w:val="18"/>
-        </w:rPr>
-      </w:pPr>
-    </w:p>
-    <w:p>
-      <w:pPr>
-        <w:rPr>
-          <w:rFonts w:ascii="Garamond" w:hAnsi="Garamond" w:cs="Courier New"/>
-          <w:b/>
-        </w:rPr>
-      </w:pPr>
-      <w:r>
-        <w:rPr>
-          <w:rFonts w:ascii="Garamond" w:hAnsi="Garamond" w:cs="Courier New"/>
-          <w:b/>
-        </w:rPr>
-        <w:t>Synchronization Examples</w:t>
-      </w:r>
-    </w:p>
-    <w:p>
-      <w:pPr>
-        <w:rPr>
-          <w:rFonts w:ascii="Courier New" w:hAnsi="Courier New" w:cs="Courier New"/>
-          <w:sz w:val="18"/>
-          <w:szCs w:val="18"/>
-        </w:rPr>
-      </w:pPr>
+        <w:t xml:space="preserve"> c: Circle;</w:t>
+      </w:r>
+    </w:p>
+    <w:p>
+      <w:pPr>
+        <w:rPr>
+          <w:rFonts w:ascii="Garamond" w:hAnsi="Garamond" w:cs="Courier New"/>
+          <w:i/>
+          <w:sz w:val="20"/>
+          <w:szCs w:val="20"/>
+        </w:rPr>
+      </w:pPr>
+      <w:r>
+        <w:rPr>
+          <w:rFonts w:ascii="Courier New" w:hAnsi="Courier New" w:cs="Courier New"/>
+          <w:b/>
+          <w:sz w:val="18"/>
+          <w:szCs w:val="18"/>
+        </w:rPr>
+        <w:t>on</w:t>
+      </w:r>
+      <w:r>
+        <w:rPr>
+          <w:rFonts w:ascii="Courier New" w:hAnsi="Courier New" w:cs="Courier New"/>
+          <w:sz w:val="18"/>
+          <w:szCs w:val="18"/>
+        </w:rPr>
+        <w:t xml:space="preserve"> Locales</w:t>
+      </w:r>
+      <w:r>
+        <w:rPr>
+          <w:rFonts w:ascii="Courier New" w:hAnsi="Courier New" w:cs="Courier New"/>
+          <w:sz w:val="18"/>
+          <w:szCs w:val="18"/>
+        </w:rPr>
+        <w:t>[</w:t>
+      </w:r>
+      <w:r>
+        <w:rPr>
+          <w:rFonts w:ascii="Courier New" w:hAnsi="Courier New" w:cs="Courier New"/>
+          <w:sz w:val="18"/>
+          <w:szCs w:val="18"/>
+        </w:rPr>
+        <w:t>i</w:t>
+      </w:r>
+      <w:r>
+        <w:rPr>
+          <w:rFonts w:ascii="Courier New" w:hAnsi="Courier New" w:cs="Courier New"/>
+          <w:sz w:val="18"/>
+          <w:szCs w:val="18"/>
+        </w:rPr>
+        <w:t>]</w:t>
+      </w:r>
+      <w:r>
+        <w:rPr>
+          <w:rFonts w:ascii="Courier New" w:hAnsi="Courier New" w:cs="Courier New"/>
+          <w:sz w:val="18"/>
+          <w:szCs w:val="18"/>
+        </w:rPr>
+        <w:t xml:space="preserve"> {      </w:t>
+      </w:r>
+      <w:r>
+        <w:rPr>
+          <w:rFonts w:ascii="Garamond" w:hAnsi="Garamond" w:cs="Courier New"/>
+          <w:i/>
+          <w:sz w:val="20"/>
+          <w:szCs w:val="20"/>
+        </w:rPr>
+        <w:t>migrate task to new locale</w:t>
+      </w:r>
+    </w:p>
+    <w:p>
+      <w:pPr>
+        <w:rPr>
+          <w:rFonts w:ascii="Courier New" w:hAnsi="Courier New" w:cs="Courier New"/>
+          <w:sz w:val="18"/>
+          <w:szCs w:val="18"/>
+        </w:rPr>
+      </w:pPr>
+      <w:r>
+        <w:rPr>
+          <w:rFonts w:ascii="Courier New" w:hAnsi="Courier New" w:cs="Courier New"/>
+          <w:sz w:val="18"/>
+          <w:szCs w:val="18"/>
+        </w:rPr>
+        <w:t xml:space="preserve">  writeln(</w:t>
+      </w:r>
+      <w:r>
+        <w:rPr>
+          <w:rFonts w:ascii="Courier New" w:hAnsi="Courier New" w:cs="Courier New"/>
+          <w:b/>
+          <w:sz w:val="18"/>
+          <w:szCs w:val="18"/>
+        </w:rPr>
+        <w:t>here</w:t>
+      </w:r>
+      <w:r>
+        <w:rPr>
+          <w:rFonts w:ascii="Courier New" w:hAnsi="Courier New" w:cs="Courier New"/>
+          <w:sz w:val="18"/>
+          <w:szCs w:val="18"/>
+        </w:rPr>
+        <w:t>.id);</w:t>
+      </w:r>
+    </w:p>
+    <w:p>
+      <w:pPr>
+        <w:rPr>
+          <w:rFonts w:ascii="Garamond" w:hAnsi="Garamond" w:cs="Courier New"/>
+          <w:i/>
+          <w:sz w:val="20"/>
+          <w:szCs w:val="20"/>
+        </w:rPr>
+      </w:pPr>
+      <w:r>
+        <w:rPr>
+          <w:rFonts w:ascii="Courier New" w:hAnsi="Courier New" w:cs="Courier New"/>
+          <w:sz w:val="18"/>
+          <w:szCs w:val="18"/>
+        </w:rPr>
+        <w:t xml:space="preserve">  c = </w:t>
+      </w:r>
+      <w:r>
+        <w:rPr>
+          <w:rFonts w:ascii="Courier New" w:hAnsi="Courier New" w:cs="Courier New"/>
+          <w:b/>
+          <w:sz w:val="18"/>
+          <w:szCs w:val="18"/>
+        </w:rPr>
+        <w:t>new</w:t>
+      </w:r>
+      <w:r>
+        <w:rPr>
+          <w:rFonts w:ascii="Courier New" w:hAnsi="Courier New" w:cs="Courier New"/>
+          <w:sz w:val="18"/>
+          <w:szCs w:val="18"/>
+        </w:rPr>
+        <w:t xml:space="preserve"> Circle();  </w:t>
+      </w:r>
+      <w:r>
+        <w:rPr>
+          <w:rFonts w:ascii="Garamond" w:hAnsi="Garamond" w:cs="Courier New"/>
+          <w:i/>
+          <w:sz w:val="20"/>
+          <w:szCs w:val="20"/>
+        </w:rPr>
+        <w:t>allocate class on locale</w:t>
+      </w:r>
+    </w:p>
+    <w:p>
+      <w:pPr>
+        <w:rPr>
+          <w:rFonts w:ascii="Courier New" w:hAnsi="Courier New" w:cs="Courier New"/>
+          <w:sz w:val="18"/>
+          <w:szCs w:val="18"/>
+        </w:rPr>
+      </w:pPr>
+      <w:r>
+        <w:rPr>
+          <w:rFonts w:ascii="Courier New" w:hAnsi="Courier New" w:cs="Courier New"/>
+          <w:sz w:val="18"/>
+          <w:szCs w:val="18"/>
+        </w:rPr>
+        <w:t>}</w:t>
+      </w:r>
+    </w:p>
+    <w:p>
+      <w:pPr>
+        <w:rPr>
+          <w:rFonts w:ascii="Garamond" w:hAnsi="Garamond" w:cs="Courier New"/>
+          <w:i/>
+          <w:sz w:val="20"/>
+          <w:szCs w:val="20"/>
+        </w:rPr>
+      </w:pPr>
+      <w:r>
+        <w:rPr>
+          <w:rFonts w:ascii="Courier New" w:hAnsi="Courier New" w:cs="Courier New"/>
+          <w:sz w:val="18"/>
+          <w:szCs w:val="18"/>
+        </w:rPr>
+        <w:t>writeln(c.</w:t>
+      </w:r>
+      <w:r>
+        <w:rPr>
+          <w:rFonts w:ascii="Courier New" w:hAnsi="Courier New" w:cs="Courier New"/>
+          <w:b/>
+          <w:sz w:val="18"/>
+          <w:szCs w:val="18"/>
+        </w:rPr>
+        <w:t>locale</w:t>
+      </w:r>
+      <w:r>
+        <w:rPr>
+          <w:rFonts w:ascii="Courier New" w:hAnsi="Courier New" w:cs="Courier New"/>
+          <w:sz w:val="18"/>
+          <w:szCs w:val="18"/>
+        </w:rPr>
+        <w:t xml:space="preserve">);   </w:t>
+      </w:r>
+      <w:r>
+        <w:rPr>
+          <w:rFonts w:ascii="Garamond" w:hAnsi="Garamond" w:cs="Courier New"/>
+          <w:i/>
+          <w:sz w:val="20"/>
+          <w:szCs w:val="20"/>
+        </w:rPr>
+        <w:t>query locale of class instance</w:t>
+      </w:r>
     </w:p>
     <w:p>
       <w:pPr>
         <w:spacing w:line="360" w:lineRule="auto"/>
         <w:rPr>
-          <w:rFonts w:ascii="Courier New" w:hAnsi="Courier New" w:cs="Courier New"/>
-          <w:sz w:val="18"/>
-          <w:szCs w:val="18"/>
-        </w:rPr>
-      </w:pPr>
-      <w:r>
-        <w:rPr>
-          <w:rFonts w:ascii="Garamond" w:hAnsi="Garamond" w:cs="Courier New"/>
-          <w:b/>
-          <w:sz w:val="20"/>
-          <w:szCs w:val="20"/>
-        </w:rPr>
-        <w:t xml:space="preserve">  </w:t>
-      </w:r>
-      <w:r>
-        <w:rPr>
-          <w:rFonts w:ascii="Garamond" w:hAnsi="Garamond" w:cs="Courier New"/>
-          <w:b/>
-          <w:sz w:val="20"/>
-          <w:szCs w:val="20"/>
-        </w:rPr>
-        <w:t xml:space="preserve">  </w:t>
-      </w:r>
-      <w:r>
-        <w:rPr>
-          <w:rFonts w:ascii="Garamond" w:hAnsi="Garamond" w:cs="Courier New"/>
-          <w:b/>
-          <w:sz w:val="20"/>
-          <w:szCs w:val="20"/>
-        </w:rPr>
-        <w:t xml:space="preserve">      </w:t>
-      </w:r>
-      <w:r>
-        <w:rPr>
-          <w:rFonts w:ascii="Garamond" w:hAnsi="Garamond" w:cs="Courier New"/>
-          <w:b/>
-          <w:sz w:val="20"/>
-          <w:szCs w:val="20"/>
-        </w:rPr>
-        <w:t>1</w:t>
-      </w:r>
-      <w:r>
-        <w:rPr>
-          <w:rFonts w:ascii="Garamond" w:hAnsi="Garamond" w:cs="Courier New"/>
-          <w:b/>
-          <w:sz w:val="20"/>
-          <w:szCs w:val="20"/>
-        </w:rPr>
-        <w:t>)</w:t>
-      </w:r>
-      <w:r>
-        <w:rPr>
-          <w:rFonts w:ascii="Courier New" w:hAnsi="Courier New" w:cs="Courier New"/>
-          <w:sz w:val="18"/>
-          <w:szCs w:val="18"/>
-        </w:rPr>
-        <w:t xml:space="preserve"> </w:t>
-      </w:r>
-      <w:r>
-        <w:rPr>
-          <w:rFonts w:ascii="Courier New" w:hAnsi="Courier New" w:cs="Courier New"/>
-          <w:sz w:val="18"/>
-          <w:szCs w:val="18"/>
-        </w:rPr>
-        <w:t xml:space="preserve">  </w:t>
-      </w:r>
-      <w:r>
-        <w:rPr>
-          <w:rFonts w:ascii="Courier New" w:hAnsi="Courier New" w:cs="Courier New"/>
-          <w:sz w:val="18"/>
-          <w:szCs w:val="18"/>
-        </w:rPr>
-        <w:t xml:space="preserve"> </w:t>
-      </w:r>
-      <w:r>
-        <w:rPr>
-          <w:rFonts w:ascii="Courier New" w:hAnsi="Courier New" w:cs="Courier New"/>
-          <w:b/>
-          <w:sz w:val="18"/>
-          <w:szCs w:val="18"/>
-        </w:rPr>
-        <w:t>var</w:t>
-      </w:r>
-      <w:r>
-        <w:rPr>
-          <w:rFonts w:ascii="Courier New" w:hAnsi="Courier New" w:cs="Courier New"/>
-          <w:sz w:val="18"/>
-          <w:szCs w:val="18"/>
-        </w:rPr>
-        <w:t xml:space="preserve"> data$: </w:t>
-      </w:r>
-      <w:r>
-        <w:rPr>
-          <w:rFonts w:ascii="Courier New" w:hAnsi="Courier New" w:cs="Courier New"/>
-          <w:b/>
-          <w:sz w:val="18"/>
-          <w:szCs w:val="18"/>
-        </w:rPr>
-        <w:t>sync</w:t>
-      </w:r>
-      <w:r>
-        <w:rPr>
-          <w:rFonts w:ascii="Courier New" w:hAnsi="Courier New" w:cs="Courier New"/>
-          <w:sz w:val="18"/>
-          <w:szCs w:val="18"/>
-        </w:rPr>
-        <w:t xml:space="preserve"> </w:t>
-      </w:r>
-      <w:r>
-        <w:rPr>
-          <w:rFonts w:ascii="Courier New" w:hAnsi="Courier New" w:cs="Courier New"/>
-          <w:b/>
-          <w:sz w:val="18"/>
-          <w:szCs w:val="18"/>
-        </w:rPr>
-        <w:t>int</w:t>
-      </w:r>
-      <w:r>
-        <w:rPr>
-          <w:rFonts w:ascii="Courier New" w:hAnsi="Courier New" w:cs="Courier New"/>
-          <w:sz w:val="18"/>
-          <w:szCs w:val="18"/>
-        </w:rPr>
-        <w:t>;</w:t>
-      </w:r>
-    </w:p>
-    <w:p>
-      <w:pPr>
-        <w:rPr>
-          <w:rFonts w:ascii="Courier New" w:hAnsi="Courier New" w:cs="Courier New"/>
-          <w:sz w:val="18"/>
-          <w:szCs w:val="18"/>
-        </w:rPr>
-      </w:pPr>
-      <w:r>
-        <w:rPr>
-          <w:rFonts w:ascii="Courier New" w:hAnsi="Courier New" w:cs="Courier New"/>
-          <w:sz w:val="18"/>
-          <w:szCs w:val="18"/>
-        </w:rPr>
-        <w:t>data$ = produce1();</w:t>
-      </w:r>
-      <w:r>
-        <w:rPr>
-          <w:rFonts w:ascii="Courier New" w:hAnsi="Courier New" w:cs="Courier New"/>
-          <w:sz w:val="18"/>
-          <w:szCs w:val="18"/>
-        </w:rPr>
-        <w:t xml:space="preserve"> </w:t>
-      </w:r>
-      <w:r>
-        <w:rPr>
-          <w:rFonts w:ascii="Courier New" w:hAnsi="Courier New" w:cs="Courier New"/>
-          <w:sz w:val="18"/>
-          <w:szCs w:val="18"/>
-        </w:rPr>
-        <w:t xml:space="preserve">   consume(data$);</w:t>
-      </w:r>
-    </w:p>
-    <w:p>
-      <w:pPr>
-        <w:rPr>
-          <w:rFonts w:ascii="Courier New" w:hAnsi="Courier New" w:cs="Courier New"/>
-          <w:sz w:val="18"/>
-          <w:szCs w:val="18"/>
-        </w:rPr>
-      </w:pPr>
-      <w:r>
-        <w:rPr>
-          <w:rFonts w:ascii="Courier New" w:hAnsi="Courier New" w:cs="Courier New"/>
-          <w:sz w:val="18"/>
-          <w:szCs w:val="18"/>
-        </w:rPr>
-        <w:t xml:space="preserve">data$ = produce2(); </w:t>
-      </w:r>
-      <w:r>
-        <w:rPr>
-          <w:rFonts w:ascii="Courier New" w:hAnsi="Courier New" w:cs="Courier New"/>
-          <w:sz w:val="18"/>
-          <w:szCs w:val="18"/>
-        </w:rPr>
-        <w:t xml:space="preserve"> </w:t>
-      </w:r>
-      <w:r>
-        <w:rPr>
-          <w:rFonts w:ascii="Courier New" w:hAnsi="Courier New" w:cs="Courier New"/>
-          <w:sz w:val="18"/>
-          <w:szCs w:val="18"/>
-        </w:rPr>
-        <w:t xml:space="preserve">  consume(data$);</w:t>
-      </w:r>
-    </w:p>
-    <w:p>
-      <w:pPr>
-        <w:rPr>
-          <w:rFonts w:ascii="Courier New" w:hAnsi="Courier New" w:cs="Courier New"/>
-          <w:sz w:val="18"/>
-          <w:szCs w:val="18"/>
-        </w:rPr>
-      </w:pPr>
-    </w:p>
-    <w:p>
-      <w:pPr>
-        <w:spacing w:line="360" w:lineRule="auto"/>
-        <w:rPr>
-          <w:rFonts w:ascii="Courier New" w:hAnsi="Courier New" w:cs="Courier New"/>
-          <w:sz w:val="18"/>
-          <w:szCs w:val="18"/>
-        </w:rPr>
-      </w:pPr>
-      <w:r>
-        <w:rPr>
-          <w:rFonts w:ascii="Garamond" w:hAnsi="Garamond" w:cs="Courier New"/>
-          <w:b/>
-          <w:sz w:val="20"/>
-          <w:szCs w:val="18"/>
-        </w:rPr>
-        <w:t xml:space="preserve">    </w:t>
-      </w:r>
-      <w:r>
-        <w:rPr>
-          <w:rFonts w:ascii="Garamond" w:hAnsi="Garamond" w:cs="Courier New"/>
-          <w:b/>
-          <w:sz w:val="20"/>
-          <w:szCs w:val="18"/>
-        </w:rPr>
-        <w:t xml:space="preserve">  </w:t>
-      </w:r>
-      <w:r>
-        <w:rPr>
-          <w:rFonts w:ascii="Garamond" w:hAnsi="Garamond" w:cs="Courier New"/>
-          <w:b/>
-          <w:sz w:val="20"/>
-          <w:szCs w:val="18"/>
-        </w:rPr>
-        <w:t xml:space="preserve">    </w:t>
-      </w:r>
-      <w:r>
-        <w:rPr>
-          <w:rFonts w:ascii="Garamond" w:hAnsi="Garamond" w:cs="Courier New"/>
-          <w:b/>
-          <w:sz w:val="20"/>
-          <w:szCs w:val="18"/>
-        </w:rPr>
-        <w:t>2</w:t>
-      </w:r>
-      <w:r>
-        <w:rPr>
-          <w:rFonts w:ascii="Garamond" w:hAnsi="Garamond" w:cs="Courier New"/>
-          <w:b/>
-          <w:sz w:val="20"/>
-          <w:szCs w:val="18"/>
-        </w:rPr>
-        <w:t>)</w:t>
-      </w:r>
-      <w:r>
-        <w:rPr>
-          <w:rFonts w:ascii="Courier New" w:hAnsi="Courier New" w:cs="Courier New"/>
-          <w:sz w:val="18"/>
-          <w:szCs w:val="18"/>
-        </w:rPr>
-        <w:t xml:space="preserve"> </w:t>
-      </w:r>
-      <w:r>
-        <w:rPr>
-          <w:rFonts w:ascii="Courier New" w:hAnsi="Courier New" w:cs="Courier New"/>
-          <w:sz w:val="18"/>
-          <w:szCs w:val="18"/>
-        </w:rPr>
-        <w:t xml:space="preserve">  </w:t>
-      </w:r>
-      <w:r>
-        <w:rPr>
-          <w:rFonts w:ascii="Courier New" w:hAnsi="Courier New" w:cs="Courier New"/>
-          <w:sz w:val="18"/>
-          <w:szCs w:val="18"/>
-        </w:rPr>
-        <w:t xml:space="preserve"> </w:t>
-      </w:r>
-      <w:r>
-        <w:rPr>
-          <w:rFonts w:ascii="Courier New" w:hAnsi="Courier New" w:cs="Courier New"/>
-          <w:b/>
-          <w:sz w:val="18"/>
-          <w:szCs w:val="18"/>
-        </w:rPr>
-        <w:t>var</w:t>
-      </w:r>
-      <w:r>
-        <w:rPr>
-          <w:rFonts w:ascii="Courier New" w:hAnsi="Courier New" w:cs="Courier New"/>
-          <w:sz w:val="18"/>
-          <w:szCs w:val="18"/>
-        </w:rPr>
-        <w:t xml:space="preserve"> go$: </w:t>
-      </w:r>
-      <w:r>
-        <w:rPr>
-          <w:rFonts w:ascii="Courier New" w:hAnsi="Courier New" w:cs="Courier New"/>
-          <w:b/>
-          <w:sz w:val="18"/>
-          <w:szCs w:val="18"/>
-        </w:rPr>
-        <w:t>single</w:t>
-      </w:r>
-      <w:r>
-        <w:rPr>
-          <w:rFonts w:ascii="Courier New" w:hAnsi="Courier New" w:cs="Courier New"/>
-          <w:sz w:val="18"/>
-          <w:szCs w:val="18"/>
-        </w:rPr>
-        <w:t xml:space="preserve"> </w:t>
-      </w:r>
-      <w:r>
-        <w:rPr>
-          <w:rFonts w:ascii="Courier New" w:hAnsi="Courier New" w:cs="Courier New"/>
-          <w:b/>
-          <w:sz w:val="18"/>
-          <w:szCs w:val="18"/>
-        </w:rPr>
-        <w:t>real</w:t>
-      </w:r>
-      <w:r>
-        <w:rPr>
-          <w:rFonts w:ascii="Courier New" w:hAnsi="Courier New" w:cs="Courier New"/>
-          <w:sz w:val="18"/>
-          <w:szCs w:val="18"/>
-        </w:rPr>
-        <w:t>;</w:t>
-      </w:r>
-    </w:p>
-    <w:p>
-      <w:pPr>
-        <w:rPr>
-          <w:rFonts w:ascii="Courier New" w:hAnsi="Courier New" w:cs="Courier New"/>
-          <w:sz w:val="18"/>
-          <w:szCs w:val="18"/>
-        </w:rPr>
-      </w:pPr>
-      <w:r>
-        <w:rPr>
-          <w:rFonts w:ascii="Courier New" w:hAnsi="Courier New" w:cs="Courier New"/>
-          <w:sz w:val="18"/>
-          <w:szCs w:val="18"/>
-        </w:rPr>
-        <w:t>go$=</w:t>
-      </w:r>
-      <w:r>
-        <w:rPr>
-          <w:rFonts w:ascii="Courier New" w:hAnsi="Courier New" w:cs="Courier New"/>
-          <w:sz w:val="18"/>
-          <w:szCs w:val="18"/>
-        </w:rPr>
-        <w:t>set</w:t>
-      </w:r>
-      <w:r>
-        <w:rPr>
-          <w:rFonts w:ascii="Courier New" w:hAnsi="Courier New" w:cs="Courier New"/>
-          <w:sz w:val="18"/>
-          <w:szCs w:val="18"/>
-        </w:rPr>
-        <w:t xml:space="preserve">(); </w:t>
-      </w:r>
-      <w:r>
-        <w:rPr>
-          <w:rFonts w:ascii="Courier New" w:hAnsi="Courier New" w:cs="Courier New"/>
-          <w:sz w:val="18"/>
-          <w:szCs w:val="18"/>
-        </w:rPr>
-        <w:t xml:space="preserve">   use1</w:t>
-      </w:r>
-      <w:r>
-        <w:rPr>
-          <w:rFonts w:ascii="Courier New" w:hAnsi="Courier New" w:cs="Courier New"/>
-          <w:sz w:val="18"/>
-          <w:szCs w:val="18"/>
-        </w:rPr>
-        <w:t>(go$);</w:t>
-      </w:r>
-      <w:r>
-        <w:rPr>
-          <w:rFonts w:ascii="Courier New" w:hAnsi="Courier New" w:cs="Courier New"/>
-          <w:sz w:val="18"/>
-          <w:szCs w:val="18"/>
-        </w:rPr>
-        <w:t xml:space="preserve">    use</w:t>
-      </w:r>
-      <w:r>
-        <w:rPr>
-          <w:rFonts w:ascii="Courier New" w:hAnsi="Courier New" w:cs="Courier New"/>
-          <w:sz w:val="18"/>
-          <w:szCs w:val="18"/>
-        </w:rPr>
-        <w:t>2(go$);</w:t>
-      </w:r>
-    </w:p>
-    <w:p>
-      <w:pPr>
-        <w:rPr>
-          <w:rFonts w:ascii="Garamond" w:hAnsi="Garamond" w:cs="Arial"/>
-          <w:sz w:val="20"/>
-          <w:szCs w:val="20"/>
-        </w:rPr>
-      </w:pPr>
-    </w:p>
-    <w:p>
-      <w:pPr>
-        <w:spacing w:line="360" w:lineRule="auto"/>
-        <w:rPr>
-          <w:rFonts w:ascii="Garamond" w:hAnsi="Garamond" w:cs="Arial"/>
-          <w:b/>
-        </w:rPr>
-      </w:pPr>
-      <w:r>
-        <w:rPr>
-          <w:rFonts w:ascii="Garamond" w:hAnsi="Garamond" w:cs="Arial"/>
-          <w:b/>
-        </w:rPr>
-        <w:t>Locality</w:t>
-      </w:r>
-    </w:p>
-    <w:p>
-      <w:pPr>
-        <w:rPr>
-          <w:rFonts w:ascii="Garamond" w:hAnsi="Garamond" w:cs="Courier New"/>
-          <w:b/>
-          <w:i/>
-          <w:sz w:val="20"/>
-          <w:szCs w:val="20"/>
-        </w:rPr>
-      </w:pPr>
-      <w:r>
-        <w:rPr>
-          <w:rFonts w:ascii="Garamond" w:hAnsi="Garamond" w:cs="Courier New"/>
-          <w:b/>
-          <w:i/>
-          <w:sz w:val="20"/>
-          <w:szCs w:val="20"/>
-        </w:rPr>
-        <w:t>Built-in Constants</w:t>
-      </w:r>
-      <w:r>
-        <w:rPr>
-          <w:rFonts w:ascii="Garamond" w:hAnsi="Garamond" w:cs="Courier New"/>
-          <w:b/>
-          <w:i/>
-          <w:sz w:val="20"/>
-          <w:szCs w:val="20"/>
-        </w:rPr>
-        <w:t>:</w:t>
-      </w:r>
-    </w:p>
-    <w:p>
-      <w:pPr>
-        <w:rPr>
-          <w:rFonts w:ascii="Garamond" w:hAnsi="Garamond" w:cs="Courier New"/>
-          <w:i/>
-          <w:sz w:val="20"/>
-          <w:szCs w:val="20"/>
-        </w:rPr>
-      </w:pPr>
-      <w:r>
-        <w:rPr>
-          <w:rFonts w:ascii="Courier New" w:hAnsi="Courier New" w:cs="Courier New"/>
-          <w:b/>
-          <w:sz w:val="18"/>
-          <w:szCs w:val="18"/>
-        </w:rPr>
-        <w:t>config</w:t>
-      </w:r>
-      <w:r>
-        <w:rPr>
-          <w:rFonts w:ascii="Courier New" w:hAnsi="Courier New" w:cs="Courier New"/>
-          <w:sz w:val="18"/>
-          <w:szCs w:val="18"/>
-        </w:rPr>
-        <w:t xml:space="preserve"> </w:t>
-      </w:r>
-      <w:r>
-        <w:rPr>
-          <w:rFonts w:ascii="Courier New" w:hAnsi="Courier New" w:cs="Courier New"/>
-          <w:b/>
-          <w:sz w:val="18"/>
-          <w:szCs w:val="18"/>
-        </w:rPr>
-        <w:t>const</w:t>
-      </w:r>
-      <w:r>
-        <w:rPr>
-          <w:rFonts w:ascii="Courier New" w:hAnsi="Courier New" w:cs="Courier New"/>
-          <w:sz w:val="18"/>
-          <w:szCs w:val="18"/>
-        </w:rPr>
-        <w:t xml:space="preserve"> numLocales: </w:t>
-      </w:r>
-      <w:r>
-        <w:rPr>
-          <w:rFonts w:ascii="Courier New" w:hAnsi="Courier New" w:cs="Courier New"/>
-          <w:b/>
-          <w:sz w:val="18"/>
-          <w:szCs w:val="18"/>
-        </w:rPr>
-        <w:t>int</w:t>
-      </w:r>
-      <w:r>
-        <w:rPr>
-          <w:rFonts w:ascii="Courier New" w:hAnsi="Courier New" w:cs="Courier New"/>
-          <w:sz w:val="18"/>
-          <w:szCs w:val="18"/>
-        </w:rPr>
-        <w:t>;</w:t>
-      </w:r>
-      <w:r>
-        <w:rPr>
-          <w:rFonts w:ascii="Courier New" w:hAnsi="Courier New" w:cs="Courier New"/>
-          <w:sz w:val="18"/>
-          <w:szCs w:val="18"/>
-        </w:rPr>
-        <w:t xml:space="preserve">    </w:t>
-      </w:r>
-      <w:r>
-        <w:rPr>
-          <w:rFonts w:ascii="Garamond" w:hAnsi="Garamond" w:cs="Courier New"/>
-          <w:i/>
-          <w:sz w:val="20"/>
-          <w:szCs w:val="20"/>
-        </w:rPr>
-        <w:t xml:space="preserve">set via </w:t>
-      </w:r>
-      <w:r>
-        <w:rPr>
-          <w:rFonts w:ascii="Garamond" w:hAnsi="Garamond" w:cs="Courier New"/>
-          <w:i/>
-          <w:sz w:val="20"/>
-          <w:szCs w:val="20"/>
-        </w:rPr>
-        <w:t>-</w:t>
-      </w:r>
-      <w:r>
-        <w:rPr>
-          <w:rFonts w:ascii="Garamond" w:hAnsi="Garamond" w:cs="Courier New"/>
-          <w:i/>
-          <w:sz w:val="20"/>
-          <w:szCs w:val="20"/>
-        </w:rPr>
-        <w:t>nl</w:t>
-      </w:r>
-    </w:p>
-    <w:p>
-      <w:pPr>
-        <w:rPr>
-          <w:rFonts w:ascii="Courier New" w:hAnsi="Courier New" w:cs="Courier New"/>
-          <w:sz w:val="18"/>
-          <w:szCs w:val="18"/>
-        </w:rPr>
-      </w:pPr>
-      <w:r>
-        <w:rPr>
-          <w:rFonts w:ascii="Courier New" w:hAnsi="Courier New" w:cs="Courier New"/>
-          <w:b/>
-          <w:sz w:val="18"/>
-          <w:szCs w:val="18"/>
-        </w:rPr>
-        <w:t>const</w:t>
-      </w:r>
-      <w:r>
-        <w:rPr>
-          <w:rFonts w:ascii="Courier New" w:hAnsi="Courier New" w:cs="Courier New"/>
-          <w:sz w:val="18"/>
-          <w:szCs w:val="18"/>
-        </w:rPr>
-        <w:t xml:space="preserve"> LocaleSpace = </w:t>
-      </w:r>
-      <w:r>
-        <w:rPr>
-          <w:rFonts w:ascii="Courier New" w:hAnsi="Courier New" w:cs="Courier New"/>
-          <w:sz w:val="18"/>
-          <w:szCs w:val="18"/>
-        </w:rPr>
-        <w:t>{</w:t>
-      </w:r>
-      <w:r>
-        <w:rPr>
-          <w:rFonts w:ascii="Courier New" w:hAnsi="Courier New" w:cs="Courier New"/>
-          <w:sz w:val="18"/>
-          <w:szCs w:val="18"/>
-        </w:rPr>
-        <w:t>0..numLocales-1</w:t>
-      </w:r>
-      <w:r>
-        <w:rPr>
-          <w:rFonts w:ascii="Courier New" w:hAnsi="Courier New" w:cs="Courier New"/>
-          <w:sz w:val="18"/>
-          <w:szCs w:val="18"/>
-        </w:rPr>
-        <w:t>}</w:t>
-      </w:r>
-      <w:r>
-        <w:rPr>
-          <w:rFonts w:ascii="Courier New" w:hAnsi="Courier New" w:cs="Courier New"/>
-          <w:sz w:val="18"/>
-          <w:szCs w:val="18"/>
-        </w:rPr>
-        <w:t>;</w:t>
-      </w:r>
-    </w:p>
-    <w:p>
-      <w:pPr>
-        <w:rPr>
-          <w:rFonts w:ascii="Courier New" w:hAnsi="Courier New" w:cs="Courier New"/>
-          <w:sz w:val="18"/>
-          <w:szCs w:val="18"/>
-        </w:rPr>
-      </w:pPr>
-      <w:r>
-        <w:rPr>
-          <w:rFonts w:ascii="Courier New" w:hAnsi="Courier New" w:cs="Courier New"/>
-          <w:b/>
-          <w:sz w:val="18"/>
-          <w:szCs w:val="18"/>
-        </w:rPr>
-        <w:t>const</w:t>
-      </w:r>
-      <w:r>
-        <w:rPr>
-          <w:rFonts w:ascii="Courier New" w:hAnsi="Courier New" w:cs="Courier New"/>
-          <w:sz w:val="18"/>
-          <w:szCs w:val="18"/>
-        </w:rPr>
-        <w:t xml:space="preserve"> Locales: [LocaleSpace] </w:t>
-      </w:r>
-      <w:r>
-        <w:rPr>
-          <w:rFonts w:ascii="Courier New" w:hAnsi="Courier New" w:cs="Courier New"/>
-          <w:b/>
-          <w:sz w:val="18"/>
-          <w:szCs w:val="18"/>
-        </w:rPr>
-        <w:t>locale</w:t>
-      </w:r>
-      <w:r>
-        <w:rPr>
-          <w:rFonts w:ascii="Courier New" w:hAnsi="Courier New" w:cs="Courier New"/>
-          <w:sz w:val="18"/>
-          <w:szCs w:val="18"/>
-        </w:rPr>
-        <w:t>;</w:t>
-      </w:r>
-    </w:p>
-    <w:p>
-      <w:pPr>
-        <w:rPr>
-          <w:rFonts w:ascii="Courier New" w:hAnsi="Courier New" w:cs="Courier New"/>
-          <w:sz w:val="18"/>
-          <w:szCs w:val="18"/>
-        </w:rPr>
-      </w:pPr>
-    </w:p>
-    <w:p>
-      <w:pPr>
-        <w:rPr>
-          <w:rFonts w:ascii="Courier New" w:hAnsi="Courier New" w:cs="Courier New"/>
-          <w:sz w:val="18"/>
-          <w:szCs w:val="18"/>
-        </w:rPr>
-      </w:pPr>
-      <w:r>
-        <w:rPr>
-          <w:rFonts w:ascii="Courier New" w:hAnsi="Courier New" w:cs="Courier New"/>
-          <w:b/>
-          <w:sz w:val="18"/>
-          <w:szCs w:val="18"/>
-        </w:rPr>
-        <w:t>var</w:t>
-      </w:r>
-      <w:r>
-        <w:rPr>
-          <w:rFonts w:ascii="Courier New" w:hAnsi="Courier New" w:cs="Courier New"/>
-          <w:sz w:val="18"/>
-          <w:szCs w:val="18"/>
-        </w:rPr>
-        <w:t xml:space="preserve"> c: Circle;</w:t>
-      </w:r>
-    </w:p>
-    <w:p>
-      <w:pPr>
-        <w:rPr>
           <w:rFonts w:ascii="Garamond" w:hAnsi="Garamond" w:cs="Courier New"/>
           <w:i/>
           <w:sz w:val="20"/>
@@ -10974,213 +11257,6 @@
           <w:sz w:val="18"/>
           <w:szCs w:val="18"/>
         </w:rPr>
-        <w:t xml:space="preserve"> Locales</w:t>
-      </w:r>
-      <w:r>
-        <w:rPr>
-          <w:rFonts w:ascii="Courier New" w:hAnsi="Courier New" w:cs="Courier New"/>
-          <w:sz w:val="18"/>
-          <w:szCs w:val="18"/>
-        </w:rPr>
-        <w:t>[</w:t>
-      </w:r>
-      <w:r>
-        <w:rPr>
-          <w:rFonts w:ascii="Courier New" w:hAnsi="Courier New" w:cs="Courier New"/>
-          <w:sz w:val="18"/>
-          <w:szCs w:val="18"/>
-        </w:rPr>
-        <w:t>i</w:t>
-      </w:r>
-      <w:r>
-        <w:rPr>
-          <w:rFonts w:ascii="Courier New" w:hAnsi="Courier New" w:cs="Courier New"/>
-          <w:sz w:val="18"/>
-          <w:szCs w:val="18"/>
-        </w:rPr>
-        <w:t>]</w:t>
-      </w:r>
-      <w:r>
-        <w:rPr>
-          <w:rFonts w:ascii="Courier New" w:hAnsi="Courier New" w:cs="Courier New"/>
-          <w:sz w:val="18"/>
-          <w:szCs w:val="18"/>
-        </w:rPr>
-        <w:t xml:space="preserve"> {      </w:t>
-      </w:r>
-      <w:r>
-        <w:rPr>
-          <w:rFonts w:ascii="Garamond" w:hAnsi="Garamond" w:cs="Courier New"/>
-          <w:i/>
-          <w:sz w:val="20"/>
-          <w:szCs w:val="20"/>
-        </w:rPr>
-        <w:t>migrate task to new locale</w:t>
-      </w:r>
-    </w:p>
-    <w:p>
-      <w:pPr>
-        <w:rPr>
-          <w:rFonts w:ascii="Courier New" w:hAnsi="Courier New" w:cs="Courier New"/>
-          <w:sz w:val="18"/>
-          <w:szCs w:val="18"/>
-        </w:rPr>
-      </w:pPr>
-      <w:r>
-        <w:rPr>
-          <w:rFonts w:ascii="Courier New" w:hAnsi="Courier New" w:cs="Courier New"/>
-          <w:sz w:val="18"/>
-          <w:szCs w:val="18"/>
-        </w:rPr>
-        <w:t xml:space="preserve">  writeln(</w:t>
-      </w:r>
-      <w:r>
-        <w:rPr>
-          <w:rFonts w:ascii="Courier New" w:hAnsi="Courier New" w:cs="Courier New"/>
-          <w:b/>
-          <w:sz w:val="18"/>
-          <w:szCs w:val="18"/>
-        </w:rPr>
-        <w:t>here</w:t>
-      </w:r>
-      <w:r>
-        <w:rPr>
-          <w:rFonts w:ascii="Courier New" w:hAnsi="Courier New" w:cs="Courier New"/>
-          <w:sz w:val="18"/>
-          <w:szCs w:val="18"/>
-        </w:rPr>
-        <w:t>.id);</w:t>
-      </w:r>
-    </w:p>
-    <w:p>
-      <w:pPr>
-        <w:rPr>
-          <w:rFonts w:ascii="Garamond" w:hAnsi="Garamond" w:cs="Courier New"/>
-          <w:i/>
-          <w:sz w:val="20"/>
-          <w:szCs w:val="20"/>
-        </w:rPr>
-      </w:pPr>
-      <w:r>
-        <w:rPr>
-          <w:rFonts w:ascii="Courier New" w:hAnsi="Courier New" w:cs="Courier New"/>
-          <w:sz w:val="18"/>
-          <w:szCs w:val="18"/>
-        </w:rPr>
-        <w:t xml:space="preserve">  c = </w:t>
-      </w:r>
-      <w:r>
-        <w:rPr>
-          <w:rFonts w:ascii="Courier New" w:hAnsi="Courier New" w:cs="Courier New"/>
-          <w:b/>
-          <w:sz w:val="18"/>
-          <w:szCs w:val="18"/>
-        </w:rPr>
-        <w:t>new</w:t>
-      </w:r>
-      <w:r>
-        <w:rPr>
-          <w:rFonts w:ascii="Courier New" w:hAnsi="Courier New" w:cs="Courier New"/>
-          <w:sz w:val="18"/>
-          <w:szCs w:val="18"/>
-        </w:rPr>
-        <w:t xml:space="preserve"> Circle();  </w:t>
-      </w:r>
-      <w:r>
-        <w:rPr>
-          <w:rFonts w:ascii="Garamond" w:hAnsi="Garamond" w:cs="Courier New"/>
-          <w:i/>
-          <w:sz w:val="20"/>
-          <w:szCs w:val="20"/>
-        </w:rPr>
-        <w:t>allocate class on locale</w:t>
-      </w:r>
-    </w:p>
-    <w:p>
-      <w:pPr>
-        <w:rPr>
-          <w:rFonts w:ascii="Courier New" w:hAnsi="Courier New" w:cs="Courier New"/>
-          <w:sz w:val="18"/>
-          <w:szCs w:val="18"/>
-        </w:rPr>
-      </w:pPr>
-      <w:r>
-        <w:rPr>
-          <w:rFonts w:ascii="Courier New" w:hAnsi="Courier New" w:cs="Courier New"/>
-          <w:sz w:val="18"/>
-          <w:szCs w:val="18"/>
-        </w:rPr>
-        <w:t>}</w:t>
-      </w:r>
-    </w:p>
-    <w:p>
-      <w:pPr>
-        <w:rPr>
-          <w:rFonts w:ascii="Garamond" w:hAnsi="Garamond" w:cs="Courier New"/>
-          <w:i/>
-          <w:sz w:val="20"/>
-          <w:szCs w:val="20"/>
-        </w:rPr>
-      </w:pPr>
-      <w:r>
-        <w:rPr>
-          <w:rFonts w:ascii="Courier New" w:hAnsi="Courier New" w:cs="Courier New"/>
-          <w:sz w:val="18"/>
-          <w:szCs w:val="18"/>
-        </w:rPr>
-        <w:t>writeln(c.</w:t>
-      </w:r>
-      <w:r>
-        <w:rPr>
-          <w:rFonts w:ascii="Courier New" w:hAnsi="Courier New" w:cs="Courier New"/>
-          <w:b/>
-          <w:sz w:val="18"/>
-          <w:szCs w:val="18"/>
-        </w:rPr>
-        <w:t>locale</w:t>
-      </w:r>
-      <w:r>
-        <w:rPr>
-          <w:rFonts w:ascii="Courier New" w:hAnsi="Courier New" w:cs="Courier New"/>
-          <w:sz w:val="18"/>
-          <w:szCs w:val="18"/>
-        </w:rPr>
-        <w:t xml:space="preserve">);   </w:t>
-      </w:r>
-      <w:r>
-        <w:rPr>
-          <w:rFonts w:ascii="Garamond" w:hAnsi="Garamond" w:cs="Courier New"/>
-          <w:i/>
-          <w:sz w:val="20"/>
-          <w:szCs w:val="20"/>
-        </w:rPr>
-        <w:t>query locale of class instance</w:t>
-      </w:r>
-    </w:p>
-    <w:p>
-      <w:pPr>
-        <w:rPr>
-          <w:rFonts w:ascii="Garamond" w:hAnsi="Garamond" w:cs="Courier New"/>
-          <w:i/>
-          <w:sz w:val="20"/>
-          <w:szCs w:val="20"/>
-        </w:rPr>
-      </w:pPr>
-      <w:r>
-        <w:rPr>
-          <w:rFonts w:ascii="Courier New" w:hAnsi="Courier New" w:cs="Courier New"/>
-          <w:b/>
-          <w:sz w:val="18"/>
-          <w:szCs w:val="18"/>
-        </w:rPr>
-        <w:t>on</w:t>
-      </w:r>
-      <w:r>
-        <w:rPr>
-          <w:rFonts w:ascii="Courier New" w:hAnsi="Courier New" w:cs="Courier New"/>
-          <w:sz w:val="18"/>
-          <w:szCs w:val="18"/>
-        </w:rPr>
         <w:t xml:space="preserve"> c </w:t>
       </w:r>
       <w:r>
@@ -11209,15 +11285,6 @@
         </w:rPr>
         <w:t>data-driven task migration</w:t>
       </w:r>
-    </w:p>
-    <w:p>
-      <w:pPr>
-        <w:rPr>
-          <w:rFonts w:ascii="Garamond" w:hAnsi="Garamond" w:cs="Arial"/>
-          <w:sz w:val="20"/>
-          <w:szCs w:val="20"/>
-        </w:rPr>
-      </w:pPr>
     </w:p>
     <w:p>
       <w:pPr>
@@ -13174,7 +13241,7 @@
 </file>
 
 <file path=customXml/itemProps1.xml><?xml version="1.0" encoding="utf-8"?>
-<ds:datastoreItem xmlns:ds="http://schemas.openxmlformats.org/officeDocument/2006/customXml" ds:itemID="{1AFF3CFB-620C-4170-ADAB-7A196BD1A263}">
+<ds:datastoreItem xmlns:ds="http://schemas.openxmlformats.org/officeDocument/2006/customXml" ds:itemID="{C38CC91F-B6C7-499C-85BC-89E060C66A14}">
   <ds:schemaRefs>
     <ds:schemaRef ds:uri="http://schemas.openxmlformats.org/officeDocument/2006/bibliography"/>
   </ds:schemaRefs>

</xml_diff>